<commit_message>
agregar instructivo a la documentacion
</commit_message>
<xml_diff>
--- a/Proyecto SO - Documentacion.docx
+++ b/Proyecto SO - Documentacion.docx
@@ -1037,129 +1037,48 @@
           <w:szCs w:val="24"/>
         </w:rPr>
       </w:pPr>
+    </w:p>
+    <w:p>
+      <w:pPr>
+        <w:jc w:val="both"/>
+        <w:rPr>
+          <w:rFonts w:ascii="Arial" w:hAnsi="Arial" w:cs="Arial"/>
+          <w:sz w:val="24"/>
+          <w:szCs w:val="24"/>
+        </w:rPr>
+      </w:pPr>
+    </w:p>
+    <w:p>
+      <w:pPr>
+        <w:rPr>
+          <w:rFonts w:ascii="Arial" w:hAnsi="Arial" w:cs="Arial"/>
+          <w:sz w:val="24"/>
+          <w:szCs w:val="24"/>
+        </w:rPr>
+      </w:pPr>
+    </w:p>
+    <w:p>
+      <w:pPr>
+        <w:rPr>
+          <w:rFonts w:ascii="Arial" w:hAnsi="Arial" w:cs="Arial"/>
+          <w:sz w:val="24"/>
+          <w:szCs w:val="24"/>
+        </w:rPr>
+      </w:pPr>
+    </w:p>
+    <w:p>
+      <w:pPr>
+        <w:rPr>
+          <w:rFonts w:ascii="Arial" w:hAnsi="Arial" w:cs="Arial"/>
+          <w:sz w:val="24"/>
+          <w:szCs w:val="24"/>
+        </w:rPr>
+      </w:pPr>
       <w:bookmarkStart w:id="0" w:name="_GoBack"/>
       <w:bookmarkEnd w:id="0"/>
     </w:p>
     <w:p>
       <w:pPr>
-        <w:jc w:val="both"/>
-        <w:rPr>
-          <w:rFonts w:ascii="Arial" w:hAnsi="Arial" w:cs="Arial"/>
-          <w:sz w:val="24"/>
-          <w:szCs w:val="24"/>
-        </w:rPr>
-      </w:pPr>
-    </w:p>
-    <w:p>
-      <w:pPr>
-        <w:rPr>
-          <w:rFonts w:ascii="Arial" w:hAnsi="Arial" w:cs="Arial"/>
-          <w:sz w:val="24"/>
-          <w:szCs w:val="24"/>
-        </w:rPr>
-      </w:pPr>
-    </w:p>
-    <w:p>
-      <w:pPr>
-        <w:rPr>
-          <w:rFonts w:ascii="Arial" w:hAnsi="Arial" w:cs="Arial"/>
-          <w:sz w:val="24"/>
-          <w:szCs w:val="24"/>
-        </w:rPr>
-      </w:pPr>
-    </w:p>
-    <w:p>
-      <w:pPr>
-        <w:rPr>
-          <w:rFonts w:ascii="Arial" w:hAnsi="Arial" w:cs="Arial"/>
-          <w:sz w:val="24"/>
-          <w:szCs w:val="24"/>
-        </w:rPr>
-      </w:pPr>
-    </w:p>
-    <w:p>
-      <w:pPr>
-        <w:rPr>
-          <w:rFonts w:ascii="Arial" w:hAnsi="Arial" w:cs="Arial"/>
-          <w:sz w:val="24"/>
-          <w:szCs w:val="24"/>
-        </w:rPr>
-      </w:pPr>
-    </w:p>
-    <w:p>
-      <w:pPr>
-        <w:rPr>
-          <w:rFonts w:ascii="Arial" w:hAnsi="Arial" w:cs="Arial"/>
-          <w:sz w:val="24"/>
-          <w:szCs w:val="24"/>
-        </w:rPr>
-      </w:pPr>
-    </w:p>
-    <w:p>
-      <w:pPr>
-        <w:rPr>
-          <w:rFonts w:ascii="Arial" w:hAnsi="Arial" w:cs="Arial"/>
-          <w:sz w:val="24"/>
-          <w:szCs w:val="24"/>
-        </w:rPr>
-      </w:pPr>
-    </w:p>
-    <w:p>
-      <w:pPr>
-        <w:rPr>
-          <w:rFonts w:ascii="Arial" w:hAnsi="Arial" w:cs="Arial"/>
-          <w:sz w:val="24"/>
-          <w:szCs w:val="24"/>
-        </w:rPr>
-      </w:pPr>
-    </w:p>
-    <w:p>
-      <w:pPr>
-        <w:rPr>
-          <w:rFonts w:ascii="Arial" w:hAnsi="Arial" w:cs="Arial"/>
-          <w:sz w:val="24"/>
-          <w:szCs w:val="24"/>
-        </w:rPr>
-      </w:pPr>
-    </w:p>
-    <w:p>
-      <w:pPr>
-        <w:rPr>
-          <w:rFonts w:ascii="Arial" w:hAnsi="Arial" w:cs="Arial"/>
-          <w:sz w:val="24"/>
-          <w:szCs w:val="24"/>
-        </w:rPr>
-      </w:pPr>
-    </w:p>
-    <w:p>
-      <w:pPr>
-        <w:rPr>
-          <w:rFonts w:ascii="Arial" w:hAnsi="Arial" w:cs="Arial"/>
-          <w:sz w:val="24"/>
-          <w:szCs w:val="24"/>
-        </w:rPr>
-      </w:pPr>
-    </w:p>
-    <w:p>
-      <w:pPr>
-        <w:rPr>
-          <w:rFonts w:ascii="Arial" w:hAnsi="Arial" w:cs="Arial"/>
-          <w:sz w:val="24"/>
-          <w:szCs w:val="24"/>
-        </w:rPr>
-      </w:pPr>
-    </w:p>
-    <w:p>
-      <w:pPr>
-        <w:rPr>
-          <w:rFonts w:ascii="Arial" w:hAnsi="Arial" w:cs="Arial"/>
-          <w:sz w:val="24"/>
-          <w:szCs w:val="24"/>
-        </w:rPr>
-      </w:pPr>
-    </w:p>
-    <w:p>
-      <w:pPr>
         <w:jc w:val="center"/>
         <w:rPr>
           <w:rFonts w:ascii="Arial" w:hAnsi="Arial" w:cs="Arial"/>
@@ -1177,6 +1096,7 @@
           <w:szCs w:val="24"/>
           <w:u w:val="single"/>
         </w:rPr>
+        <w:lastRenderedPageBreak/>
         <w:t>Documentación de cada programa</w:t>
       </w:r>
     </w:p>
@@ -1400,8 +1320,97 @@
           <w:szCs w:val="24"/>
           <w:shd w:val="clear" w:color="auto" w:fill="FFFFFF"/>
         </w:rPr>
-        <w:t xml:space="preserve">” para controlar el SIGALRM y se creó </w:t>
-      </w:r>
+        <w:t>” para controlar el SIGALRM y se creó una función llamada “</w:t>
+      </w:r>
+      <w:proofErr w:type="spellStart"/>
+      <w:r>
+        <w:rPr>
+          <w:rFonts w:ascii="Arial" w:hAnsi="Arial" w:cs="Arial"/>
+          <w:color w:val="24292E"/>
+          <w:sz w:val="24"/>
+          <w:szCs w:val="24"/>
+          <w:shd w:val="clear" w:color="auto" w:fill="FFFFFF"/>
+        </w:rPr>
+        <w:t>recibirAlarma</w:t>
+      </w:r>
+      <w:proofErr w:type="spellEnd"/>
+      <w:r>
+        <w:rPr>
+          <w:rFonts w:ascii="Arial" w:hAnsi="Arial" w:cs="Arial"/>
+          <w:color w:val="24292E"/>
+          <w:sz w:val="24"/>
+          <w:szCs w:val="24"/>
+          <w:shd w:val="clear" w:color="auto" w:fill="FFFFFF"/>
+        </w:rPr>
+        <w:t xml:space="preserve">” la cual cuando se ejecuta señala que se ha recibido un SIGALRM en C1 colocando el </w:t>
+      </w:r>
+      <w:proofErr w:type="spellStart"/>
+      <w:r>
+        <w:rPr>
+          <w:rFonts w:ascii="Arial" w:hAnsi="Arial" w:cs="Arial"/>
+          <w:color w:val="24292E"/>
+          <w:sz w:val="24"/>
+          <w:szCs w:val="24"/>
+          <w:shd w:val="clear" w:color="auto" w:fill="FFFFFF"/>
+        </w:rPr>
+        <w:t>flag</w:t>
+      </w:r>
+      <w:proofErr w:type="spellEnd"/>
+      <w:r>
+        <w:rPr>
+          <w:rFonts w:ascii="Arial" w:hAnsi="Arial" w:cs="Arial"/>
+          <w:color w:val="24292E"/>
+          <w:sz w:val="24"/>
+          <w:szCs w:val="24"/>
+          <w:shd w:val="clear" w:color="auto" w:fill="FFFFFF"/>
+        </w:rPr>
+        <w:t xml:space="preserve"> en 1, al recibir la alarma se incrementa el contador de control de C1 y si no ha recibido ya 10 alarmas, se configura otra alarma dentro de 2 segundos. Posteriormente se crearon dos variables las cuales contendrán a los procesos C1 y C2 , seguidamente se declara el pipe para la comunicación entre los procesos y se muestra en pantalla el proceso padre con su PID ,</w:t>
+      </w:r>
+      <w:r>
+        <w:rPr>
+          <w:rFonts w:ascii="Arial" w:hAnsi="Arial" w:cs="Arial"/>
+          <w:color w:val="24292E"/>
+          <w:sz w:val="24"/>
+          <w:szCs w:val="24"/>
+          <w:shd w:val="clear" w:color="auto" w:fill="FFFFFF"/>
+        </w:rPr>
+        <w:t xml:space="preserve"> después se creó el pipe utilizando la variable declarada previamente, a continuación se crea el proceso hijo C1 , si hay un error al crear el proceso hijo se termina el programa, si el proceso es el hijo C1 se muestra en pantalla su PID y el de su padre, si el proceso es el padre , dicho padre crea otro proceso llamado C2 , igualmente si hay un error al crear el proceso hijo la ejecución del programa finaliza, si el proceso es el hijo C2 se muestra en pantalla su </w:t>
+      </w:r>
+      <w:proofErr w:type="spellStart"/>
+      <w:r>
+        <w:rPr>
+          <w:rFonts w:ascii="Arial" w:hAnsi="Arial" w:cs="Arial"/>
+          <w:color w:val="24292E"/>
+          <w:sz w:val="24"/>
+          <w:szCs w:val="24"/>
+          <w:shd w:val="clear" w:color="auto" w:fill="FFFFFF"/>
+        </w:rPr>
+        <w:t>pid</w:t>
+      </w:r>
+      <w:proofErr w:type="spellEnd"/>
+      <w:r>
+        <w:rPr>
+          <w:rFonts w:ascii="Arial" w:hAnsi="Arial" w:cs="Arial"/>
+          <w:color w:val="24292E"/>
+          <w:sz w:val="24"/>
+          <w:szCs w:val="24"/>
+          <w:shd w:val="clear" w:color="auto" w:fill="FFFFFF"/>
+        </w:rPr>
+        <w:t xml:space="preserve"> y el del padre.</w:t>
+      </w:r>
+    </w:p>
+    <w:p>
+      <w:pPr>
+        <w:ind w:firstLine="708"/>
+        <w:jc w:val="both"/>
+        <w:rPr>
+          <w:rFonts w:ascii="Arial" w:hAnsi="Arial" w:cs="Arial"/>
+          <w:color w:val="24292E"/>
+          <w:sz w:val="24"/>
+          <w:szCs w:val="24"/>
+          <w:shd w:val="clear" w:color="auto" w:fill="FFFFFF"/>
+        </w:rPr>
+      </w:pPr>
       <w:r>
         <w:rPr>
           <w:rFonts w:ascii="Arial" w:hAnsi="Arial" w:cs="Arial"/>
@@ -1411,7 +1420,7 @@
           <w:shd w:val="clear" w:color="auto" w:fill="FFFFFF"/>
         </w:rPr>
         <w:lastRenderedPageBreak/>
-        <w:t>una función llamada “</w:t>
+        <w:t>Ulteriormente si el proceso es el hijo C1 y no el hijo C2 se configura una alarma en dos segundos que generará un SIGALRM el cual al ser recibido por C1 ejecutará la función “</w:t>
       </w:r>
       <w:proofErr w:type="spellStart"/>
       <w:r>
@@ -1433,7 +1442,7 @@
           <w:szCs w:val="24"/>
           <w:shd w:val="clear" w:color="auto" w:fill="FFFFFF"/>
         </w:rPr>
-        <w:t xml:space="preserve">” la cual cuando se ejecuta señala que se ha recibido un SIGALRM en C1 colocando el </w:t>
+        <w:t xml:space="preserve">”, seguidamente se crea un ciclo </w:t>
       </w:r>
       <w:proofErr w:type="spellStart"/>
       <w:r>
@@ -1444,6 +1453,50 @@
           <w:szCs w:val="24"/>
           <w:shd w:val="clear" w:color="auto" w:fill="FFFFFF"/>
         </w:rPr>
+        <w:t>while</w:t>
+      </w:r>
+      <w:proofErr w:type="spellEnd"/>
+      <w:r>
+        <w:rPr>
+          <w:rFonts w:ascii="Arial" w:hAnsi="Arial" w:cs="Arial"/>
+          <w:color w:val="24292E"/>
+          <w:sz w:val="24"/>
+          <w:szCs w:val="24"/>
+          <w:shd w:val="clear" w:color="auto" w:fill="FFFFFF"/>
+        </w:rPr>
+        <w:t xml:space="preserve"> el cual revisa cada segundo si se ha recibido una </w:t>
+      </w:r>
+      <w:proofErr w:type="spellStart"/>
+      <w:r>
+        <w:rPr>
+          <w:rFonts w:ascii="Arial" w:hAnsi="Arial" w:cs="Arial"/>
+          <w:color w:val="24292E"/>
+          <w:sz w:val="24"/>
+          <w:szCs w:val="24"/>
+          <w:shd w:val="clear" w:color="auto" w:fill="FFFFFF"/>
+        </w:rPr>
+        <w:t>alarm</w:t>
+      </w:r>
+      <w:proofErr w:type="spellEnd"/>
+      <w:r>
+        <w:rPr>
+          <w:rFonts w:ascii="Arial" w:hAnsi="Arial" w:cs="Arial"/>
+          <w:color w:val="24292E"/>
+          <w:sz w:val="24"/>
+          <w:szCs w:val="24"/>
+          <w:shd w:val="clear" w:color="auto" w:fill="FFFFFF"/>
+        </w:rPr>
+        <w:t xml:space="preserve"> , lo cual es notificado por el </w:t>
+      </w:r>
+      <w:proofErr w:type="spellStart"/>
+      <w:r>
+        <w:rPr>
+          <w:rFonts w:ascii="Arial" w:hAnsi="Arial" w:cs="Arial"/>
+          <w:color w:val="24292E"/>
+          <w:sz w:val="24"/>
+          <w:szCs w:val="24"/>
+          <w:shd w:val="clear" w:color="auto" w:fill="FFFFFF"/>
+        </w:rPr>
         <w:t>flag</w:t>
       </w:r>
       <w:proofErr w:type="spellEnd"/>
@@ -1455,17 +1508,7 @@
           <w:szCs w:val="24"/>
           <w:shd w:val="clear" w:color="auto" w:fill="FFFFFF"/>
         </w:rPr>
-        <w:t xml:space="preserve"> en 1, al recibir la alarma se incrementa el contador de control de C1 y si no ha recibido ya 10 alarmas, se configura otra alarma dentro de 2 segundos. Posteriormente se crearon dos variables las cuales contendrán a los procesos C1 y C2 , seguidamente se declara el pipe para la comunicación entre los procesos y se muestra en pantalla el proceso padre con su PID ,</w:t>
-      </w:r>
-      <w:r>
-        <w:rPr>
-          <w:rFonts w:ascii="Arial" w:hAnsi="Arial" w:cs="Arial"/>
-          <w:color w:val="24292E"/>
-          <w:sz w:val="24"/>
-          <w:szCs w:val="24"/>
-          <w:shd w:val="clear" w:color="auto" w:fill="FFFFFF"/>
-        </w:rPr>
-        <w:t xml:space="preserve"> después se creó el pipe utilizando la variable declarada previamente, a continuación se crea el proceso hijo C1 , si hay un error al crear el proceso hijo se termina el programa, si el proceso es el hijo C1 se muestra en pantalla su PID y el de su padre, si el proceso es el padre , dicho padre crea otro proceso llamado C2 , igualmente si hay un error al crear el proceso hijo la ejecución del programa finaliza, si el proceso es el hijo C2 se muestra en pantalla su </w:t>
+        <w:t xml:space="preserve"> que cambia en la función “</w:t>
       </w:r>
       <w:proofErr w:type="spellStart"/>
       <w:r>
@@ -1476,7 +1519,7 @@
           <w:szCs w:val="24"/>
           <w:shd w:val="clear" w:color="auto" w:fill="FFFFFF"/>
         </w:rPr>
-        <w:t>pid</w:t>
+        <w:t>recibirAlarma</w:t>
       </w:r>
       <w:proofErr w:type="spellEnd"/>
       <w:r>
@@ -1487,7 +1530,29 @@
           <w:szCs w:val="24"/>
           <w:shd w:val="clear" w:color="auto" w:fill="FFFFFF"/>
         </w:rPr>
-        <w:t xml:space="preserve"> y el del padre.</w:t>
+        <w:t xml:space="preserve">” , si se recibió una alarma se envía el mensaje a través del pipe y se reinicia el </w:t>
+      </w:r>
+      <w:proofErr w:type="spellStart"/>
+      <w:r>
+        <w:rPr>
+          <w:rFonts w:ascii="Arial" w:hAnsi="Arial" w:cs="Arial"/>
+          <w:color w:val="24292E"/>
+          <w:sz w:val="24"/>
+          <w:szCs w:val="24"/>
+          <w:shd w:val="clear" w:color="auto" w:fill="FFFFFF"/>
+        </w:rPr>
+        <w:t>flag</w:t>
+      </w:r>
+      <w:proofErr w:type="spellEnd"/>
+      <w:r>
+        <w:rPr>
+          <w:rFonts w:ascii="Arial" w:hAnsi="Arial" w:cs="Arial"/>
+          <w:color w:val="24292E"/>
+          <w:sz w:val="24"/>
+          <w:szCs w:val="24"/>
+          <w:shd w:val="clear" w:color="auto" w:fill="FFFFFF"/>
+        </w:rPr>
+        <w:t xml:space="preserve"> , cuando C1 haya enviado 10 mensajes se termina el ciclo y se cierra el proceso C1.</w:t>
       </w:r>
     </w:p>
     <w:p>
@@ -1510,7 +1575,109 @@
           <w:szCs w:val="24"/>
           <w:shd w:val="clear" w:color="auto" w:fill="FFFFFF"/>
         </w:rPr>
-        <w:t>Ulteriormente si el proceso es el hijo C1 y no el hijo C2 se configura una alarma en dos segundos que generará un SIGALRM el cual al ser recibido por C1 ejecutará la función “</w:t>
+        <w:t xml:space="preserve">Si el proceso es el hijo C2 y no el hijo C1, se inicializa un contador para contar cuantas veces el proceso C2 ha mostrado el </w:t>
+      </w:r>
+      <w:r>
+        <w:rPr>
+          <w:rFonts w:ascii="Arial" w:hAnsi="Arial" w:cs="Arial"/>
+          <w:color w:val="24292E"/>
+          <w:sz w:val="24"/>
+          <w:szCs w:val="24"/>
+          <w:shd w:val="clear" w:color="auto" w:fill="FFFFFF"/>
+        </w:rPr>
+        <w:t>mensaje,</w:t>
+      </w:r>
+      <w:r>
+        <w:rPr>
+          <w:rFonts w:ascii="Arial" w:hAnsi="Arial" w:cs="Arial"/>
+          <w:color w:val="24292E"/>
+          <w:sz w:val="24"/>
+          <w:szCs w:val="24"/>
+          <w:shd w:val="clear" w:color="auto" w:fill="FFFFFF"/>
+        </w:rPr>
+        <w:t xml:space="preserve"> mientras C2 no haya mostrado el mensaje 10 veces, se ejecuta un ciclo, dentro de dicho ciclo se leerá el pipe de los procesos y cada vez que se reciba el mensaje de C1, C2, lo notificará por pantalla e incrementará su contador de control una unidad.</w:t>
+      </w:r>
+    </w:p>
+    <w:p>
+      <w:pPr>
+        <w:ind w:firstLine="708"/>
+        <w:jc w:val="both"/>
+        <w:rPr>
+          <w:rFonts w:ascii="Arial" w:hAnsi="Arial" w:cs="Arial"/>
+          <w:color w:val="24292E"/>
+          <w:sz w:val="24"/>
+          <w:szCs w:val="24"/>
+          <w:shd w:val="clear" w:color="auto" w:fill="FFFFFF"/>
+        </w:rPr>
+      </w:pPr>
+      <w:r>
+        <w:rPr>
+          <w:rFonts w:ascii="Arial" w:hAnsi="Arial" w:cs="Arial"/>
+          <w:color w:val="24292E"/>
+          <w:sz w:val="24"/>
+          <w:szCs w:val="24"/>
+          <w:shd w:val="clear" w:color="auto" w:fill="FFFFFF"/>
+        </w:rPr>
+        <w:t xml:space="preserve">Si el proceso es el padre, el padre espera hasta que sus dos hijos hayan terminado su ejecución y luego el proceso padre termina su ejecución </w:t>
+      </w:r>
+    </w:p>
+    <w:p>
+      <w:pPr>
+        <w:rPr>
+          <w:rFonts w:ascii="Segoe UI" w:hAnsi="Segoe UI" w:cs="Segoe UI"/>
+          <w:color w:val="24292E"/>
+          <w:shd w:val="clear" w:color="auto" w:fill="FFFFFF"/>
+        </w:rPr>
+      </w:pPr>
+    </w:p>
+    <w:p>
+      <w:pPr>
+        <w:rPr>
+          <w:rFonts w:ascii="Arial" w:hAnsi="Arial" w:cs="Arial"/>
+          <w:b/>
+          <w:sz w:val="24"/>
+          <w:szCs w:val="24"/>
+        </w:rPr>
+      </w:pPr>
+      <w:r>
+        <w:rPr>
+          <w:rFonts w:ascii="Arial" w:hAnsi="Arial" w:cs="Arial"/>
+          <w:b/>
+          <w:sz w:val="24"/>
+          <w:szCs w:val="24"/>
+        </w:rPr>
+        <w:t>TIMEPROG:</w:t>
+      </w:r>
+    </w:p>
+    <w:p>
+      <w:pPr>
+        <w:ind w:firstLine="708"/>
+        <w:jc w:val="both"/>
+        <w:rPr>
+          <w:rFonts w:ascii="Arial" w:hAnsi="Arial" w:cs="Arial"/>
+          <w:color w:val="24292E"/>
+          <w:sz w:val="24"/>
+          <w:szCs w:val="24"/>
+          <w:shd w:val="clear" w:color="auto" w:fill="FFFFFF"/>
+        </w:rPr>
+      </w:pPr>
+      <w:r>
+        <w:rPr>
+          <w:rFonts w:ascii="Arial" w:hAnsi="Arial" w:cs="Arial"/>
+          <w:sz w:val="24"/>
+          <w:szCs w:val="24"/>
+        </w:rPr>
+        <w:t xml:space="preserve">Consiste en </w:t>
+      </w:r>
+      <w:r>
+        <w:rPr>
+          <w:rFonts w:ascii="Arial" w:hAnsi="Arial" w:cs="Arial"/>
+          <w:color w:val="24292E"/>
+          <w:sz w:val="24"/>
+          <w:szCs w:val="24"/>
+          <w:shd w:val="clear" w:color="auto" w:fill="FFFFFF"/>
+        </w:rPr>
+        <w:t>Escribir un programa denominado timeprog. Este programa recibirá como parámetros un programa (</w:t>
       </w:r>
       <w:proofErr w:type="spellStart"/>
       <w:r>
@@ -1521,7 +1688,7 @@
           <w:szCs w:val="24"/>
           <w:shd w:val="clear" w:color="auto" w:fill="FFFFFF"/>
         </w:rPr>
-        <w:t>recibirAlarma</w:t>
+        <w:t>prog</w:t>
       </w:r>
       <w:proofErr w:type="spellEnd"/>
       <w:r>
@@ -1532,7 +1699,7 @@
           <w:szCs w:val="24"/>
           <w:shd w:val="clear" w:color="auto" w:fill="FFFFFF"/>
         </w:rPr>
-        <w:t xml:space="preserve">”, seguidamente se crea un ciclo </w:t>
+        <w:t>) y sus argumentos, para determinar cuánto tiempo demora la ejecución de dicho programa (</w:t>
       </w:r>
       <w:proofErr w:type="spellStart"/>
       <w:r>
@@ -1543,7 +1710,7 @@
           <w:szCs w:val="24"/>
           <w:shd w:val="clear" w:color="auto" w:fill="FFFFFF"/>
         </w:rPr>
-        <w:t>while</w:t>
+        <w:t>prog</w:t>
       </w:r>
       <w:proofErr w:type="spellEnd"/>
       <w:r>
@@ -1554,7 +1721,52 @@
           <w:szCs w:val="24"/>
           <w:shd w:val="clear" w:color="auto" w:fill="FFFFFF"/>
         </w:rPr>
-        <w:t xml:space="preserve"> el cual revisa cada segundo si se ha recibido una </w:t>
+        <w:t>). La sintaxis para timeprog es la siguiente: </w:t>
+      </w:r>
+      <w:r>
+        <w:rPr>
+          <w:rStyle w:val="Strong"/>
+          <w:rFonts w:ascii="Arial" w:hAnsi="Arial" w:cs="Arial"/>
+          <w:color w:val="24292E"/>
+          <w:sz w:val="24"/>
+          <w:szCs w:val="24"/>
+          <w:shd w:val="clear" w:color="auto" w:fill="FFFFFF"/>
+        </w:rPr>
+        <w:t xml:space="preserve">timeprog </w:t>
+      </w:r>
+      <w:proofErr w:type="gramStart"/>
+      <w:r>
+        <w:rPr>
+          <w:rStyle w:val="Strong"/>
+          <w:rFonts w:ascii="Arial" w:hAnsi="Arial" w:cs="Arial"/>
+          <w:color w:val="24292E"/>
+          <w:sz w:val="24"/>
+          <w:szCs w:val="24"/>
+          <w:shd w:val="clear" w:color="auto" w:fill="FFFFFF"/>
+        </w:rPr>
+        <w:t>&lt;[</w:t>
+      </w:r>
+      <w:proofErr w:type="gramEnd"/>
+      <w:r>
+        <w:rPr>
+          <w:rStyle w:val="Strong"/>
+          <w:rFonts w:ascii="Arial" w:hAnsi="Arial" w:cs="Arial"/>
+          <w:color w:val="24292E"/>
+          <w:sz w:val="24"/>
+          <w:szCs w:val="24"/>
+          <w:shd w:val="clear" w:color="auto" w:fill="FFFFFF"/>
+        </w:rPr>
+        <w:t>arg1, arg2, ..., arg9]&gt;</w:t>
+      </w:r>
+      <w:r>
+        <w:rPr>
+          <w:rFonts w:ascii="Arial" w:hAnsi="Arial" w:cs="Arial"/>
+          <w:color w:val="24292E"/>
+          <w:sz w:val="24"/>
+          <w:szCs w:val="24"/>
+          <w:shd w:val="clear" w:color="auto" w:fill="FFFFFF"/>
+        </w:rPr>
+        <w:t xml:space="preserve"> Los parámetros son opcionales y dependerán del programa </w:t>
       </w:r>
       <w:proofErr w:type="spellStart"/>
       <w:r>
@@ -1565,7 +1777,7 @@
           <w:szCs w:val="24"/>
           <w:shd w:val="clear" w:color="auto" w:fill="FFFFFF"/>
         </w:rPr>
-        <w:t>alarm</w:t>
+        <w:t>prog</w:t>
       </w:r>
       <w:proofErr w:type="spellEnd"/>
       <w:r>
@@ -1576,7 +1788,53 @@
           <w:szCs w:val="24"/>
           <w:shd w:val="clear" w:color="auto" w:fill="FFFFFF"/>
         </w:rPr>
-        <w:t xml:space="preserve"> , lo cual es notificado por el </w:t>
+        <w:t xml:space="preserve"> a ser ejecutado por timeprog. La salida de timeprog deberá ser el número de segundos requeridos durante la ejecución del programa</w:t>
+      </w:r>
+    </w:p>
+    <w:p>
+      <w:pPr>
+        <w:ind w:firstLine="708"/>
+        <w:jc w:val="both"/>
+        <w:rPr>
+          <w:rFonts w:ascii="Arial" w:hAnsi="Arial" w:cs="Arial"/>
+          <w:color w:val="24292E"/>
+          <w:sz w:val="24"/>
+          <w:szCs w:val="24"/>
+          <w:shd w:val="clear" w:color="auto" w:fill="FFFFFF"/>
+        </w:rPr>
+      </w:pPr>
+      <w:r>
+        <w:rPr>
+          <w:rFonts w:ascii="Arial" w:hAnsi="Arial" w:cs="Arial"/>
+          <w:color w:val="24292E"/>
+          <w:sz w:val="24"/>
+          <w:szCs w:val="24"/>
+          <w:shd w:val="clear" w:color="auto" w:fill="FFFFFF"/>
+        </w:rPr>
+        <w:t>Para realizar este programa se utilizaron las variables que permiten capturar los parámetros suministrados y el número de estos, para mediante de esos programas ejecutar el programa cuyo tiempo de ejecución va a ser medido y pasarle los argumentos en caso de que los necesite.</w:t>
+      </w:r>
+    </w:p>
+    <w:p>
+      <w:pPr>
+        <w:ind w:firstLine="708"/>
+        <w:jc w:val="both"/>
+        <w:rPr>
+          <w:rFonts w:ascii="Arial" w:hAnsi="Arial" w:cs="Arial"/>
+          <w:color w:val="24292E"/>
+          <w:sz w:val="24"/>
+          <w:szCs w:val="24"/>
+          <w:shd w:val="clear" w:color="auto" w:fill="FFFFFF"/>
+        </w:rPr>
+      </w:pPr>
+      <w:r>
+        <w:rPr>
+          <w:rFonts w:ascii="Arial" w:hAnsi="Arial" w:cs="Arial"/>
+          <w:color w:val="24292E"/>
+          <w:sz w:val="24"/>
+          <w:szCs w:val="24"/>
+          <w:shd w:val="clear" w:color="auto" w:fill="FFFFFF"/>
+        </w:rPr>
+        <w:t xml:space="preserve">Se crearon las variables necesarias para guardar el tiempo en el que inició el programa a ser ejecutado y el tiempo en que terminó el programa a ser ejecutado. Se declaró también una variable tipo </w:t>
       </w:r>
       <w:proofErr w:type="spellStart"/>
       <w:r>
@@ -1587,7 +1845,7 @@
           <w:szCs w:val="24"/>
           <w:shd w:val="clear" w:color="auto" w:fill="FFFFFF"/>
         </w:rPr>
-        <w:t>flag</w:t>
+        <w:t>string</w:t>
       </w:r>
       <w:proofErr w:type="spellEnd"/>
       <w:r>
@@ -1598,7 +1856,17 @@
           <w:szCs w:val="24"/>
           <w:shd w:val="clear" w:color="auto" w:fill="FFFFFF"/>
         </w:rPr>
-        <w:t xml:space="preserve"> que cambia en la función “</w:t>
+        <w:t xml:space="preserve"> para guardar en dicha variable el programa a ser ejecutado junto a sus posibles argumentos. Se usó un ciclo </w:t>
+      </w:r>
+      <w:r>
+        <w:rPr>
+          <w:rFonts w:ascii="Arial" w:hAnsi="Arial" w:cs="Arial"/>
+          <w:color w:val="24292E"/>
+          <w:sz w:val="24"/>
+          <w:szCs w:val="24"/>
+          <w:shd w:val="clear" w:color="auto" w:fill="FFFFFF"/>
+        </w:rPr>
+        <w:t>“</w:t>
       </w:r>
       <w:proofErr w:type="spellStart"/>
       <w:r>
@@ -1609,7 +1877,7 @@
           <w:szCs w:val="24"/>
           <w:shd w:val="clear" w:color="auto" w:fill="FFFFFF"/>
         </w:rPr>
-        <w:t>recibirAlarma</w:t>
+        <w:t>for</w:t>
       </w:r>
       <w:proofErr w:type="spellEnd"/>
       <w:r>
@@ -1620,7 +1888,17 @@
           <w:szCs w:val="24"/>
           <w:shd w:val="clear" w:color="auto" w:fill="FFFFFF"/>
         </w:rPr>
-        <w:t xml:space="preserve">” , si se recibió una alarma se envía el mensaje a través del pipe y se reinicia el </w:t>
+        <w:t>”</w:t>
+      </w:r>
+      <w:r>
+        <w:rPr>
+          <w:rFonts w:ascii="Arial" w:hAnsi="Arial" w:cs="Arial"/>
+          <w:color w:val="24292E"/>
+          <w:sz w:val="24"/>
+          <w:szCs w:val="24"/>
+          <w:shd w:val="clear" w:color="auto" w:fill="FFFFFF"/>
+        </w:rPr>
+        <w:t xml:space="preserve"> el cual recorre el array “</w:t>
       </w:r>
       <w:proofErr w:type="spellStart"/>
       <w:r>
@@ -1631,7 +1909,7 @@
           <w:szCs w:val="24"/>
           <w:shd w:val="clear" w:color="auto" w:fill="FFFFFF"/>
         </w:rPr>
-        <w:t>flag</w:t>
+        <w:t>argc</w:t>
       </w:r>
       <w:proofErr w:type="spellEnd"/>
       <w:r>
@@ -1642,7 +1920,145 @@
           <w:szCs w:val="24"/>
           <w:shd w:val="clear" w:color="auto" w:fill="FFFFFF"/>
         </w:rPr>
-        <w:t xml:space="preserve"> , cuando C1 haya enviado 10 mensajes se termina el ciclo y se cierra el proceso C1.</w:t>
+        <w:t xml:space="preserve">” el cual contiene el programa a ser ejecutado y los posibles argumentos, este ciclo va uniendo el programa a ser ejecutado y sus argumentos en una sola variable tipo </w:t>
+      </w:r>
+      <w:proofErr w:type="spellStart"/>
+      <w:r>
+        <w:rPr>
+          <w:rFonts w:ascii="Arial" w:hAnsi="Arial" w:cs="Arial"/>
+          <w:color w:val="24292E"/>
+          <w:sz w:val="24"/>
+          <w:szCs w:val="24"/>
+          <w:shd w:val="clear" w:color="auto" w:fill="FFFFFF"/>
+        </w:rPr>
+        <w:t>string</w:t>
+      </w:r>
+      <w:proofErr w:type="spellEnd"/>
+      <w:r>
+        <w:rPr>
+          <w:rFonts w:ascii="Arial" w:hAnsi="Arial" w:cs="Arial"/>
+          <w:color w:val="24292E"/>
+          <w:sz w:val="24"/>
+          <w:szCs w:val="24"/>
+          <w:shd w:val="clear" w:color="auto" w:fill="FFFFFF"/>
+        </w:rPr>
+        <w:t>, y va agregando espacios cuando es necesario. Luego se</w:t>
+      </w:r>
+      <w:r>
+        <w:rPr>
+          <w:rFonts w:ascii="Arial" w:hAnsi="Arial" w:cs="Arial"/>
+          <w:color w:val="24292E"/>
+          <w:sz w:val="24"/>
+          <w:szCs w:val="24"/>
+          <w:shd w:val="clear" w:color="auto" w:fill="FFFFFF"/>
+        </w:rPr>
+        <w:t xml:space="preserve"> capturó</w:t>
+      </w:r>
+      <w:r>
+        <w:rPr>
+          <w:rFonts w:ascii="Arial" w:hAnsi="Arial" w:cs="Arial"/>
+          <w:color w:val="24292E"/>
+          <w:sz w:val="24"/>
+          <w:szCs w:val="24"/>
+          <w:shd w:val="clear" w:color="auto" w:fill="FFFFFF"/>
+        </w:rPr>
+        <w:t xml:space="preserve"> el tiempo inicial</w:t>
+      </w:r>
+      <w:r>
+        <w:rPr>
+          <w:rFonts w:ascii="Arial" w:hAnsi="Arial" w:cs="Arial"/>
+          <w:color w:val="24292E"/>
+          <w:sz w:val="24"/>
+          <w:szCs w:val="24"/>
+          <w:shd w:val="clear" w:color="auto" w:fill="FFFFFF"/>
+        </w:rPr>
+        <w:t xml:space="preserve"> utilizando la función “</w:t>
+      </w:r>
+      <w:proofErr w:type="spellStart"/>
+      <w:r>
+        <w:rPr>
+          <w:rFonts w:ascii="Arial" w:hAnsi="Arial" w:cs="Arial"/>
+          <w:color w:val="24292E"/>
+          <w:sz w:val="24"/>
+          <w:szCs w:val="24"/>
+          <w:shd w:val="clear" w:color="auto" w:fill="FFFFFF"/>
+        </w:rPr>
+        <w:t>gettimeofday</w:t>
+      </w:r>
+      <w:proofErr w:type="spellEnd"/>
+      <w:r>
+        <w:rPr>
+          <w:rFonts w:ascii="Arial" w:hAnsi="Arial" w:cs="Arial"/>
+          <w:color w:val="24292E"/>
+          <w:sz w:val="24"/>
+          <w:szCs w:val="24"/>
+          <w:shd w:val="clear" w:color="auto" w:fill="FFFFFF"/>
+        </w:rPr>
+        <w:t xml:space="preserve"> y se inicia el programa, seguidamen</w:t>
+      </w:r>
+      <w:r>
+        <w:rPr>
+          <w:rFonts w:ascii="Arial" w:hAnsi="Arial" w:cs="Arial"/>
+          <w:color w:val="24292E"/>
+          <w:sz w:val="24"/>
+          <w:szCs w:val="24"/>
+          <w:shd w:val="clear" w:color="auto" w:fill="FFFFFF"/>
+        </w:rPr>
+        <w:t>te se captura el tiempo de finalización del programa utilizando la función “</w:t>
+      </w:r>
+      <w:proofErr w:type="spellStart"/>
+      <w:r>
+        <w:rPr>
+          <w:rFonts w:ascii="Arial" w:hAnsi="Arial" w:cs="Arial"/>
+          <w:color w:val="24292E"/>
+          <w:sz w:val="24"/>
+          <w:szCs w:val="24"/>
+          <w:shd w:val="clear" w:color="auto" w:fill="FFFFFF"/>
+        </w:rPr>
+        <w:t>gettimeofday</w:t>
+      </w:r>
+      <w:proofErr w:type="spellEnd"/>
+      <w:r>
+        <w:rPr>
+          <w:rFonts w:ascii="Arial" w:hAnsi="Arial" w:cs="Arial"/>
+          <w:color w:val="24292E"/>
+          <w:sz w:val="24"/>
+          <w:szCs w:val="24"/>
+          <w:shd w:val="clear" w:color="auto" w:fill="FFFFFF"/>
+        </w:rPr>
+        <w:t>”</w:t>
+      </w:r>
+      <w:r>
+        <w:rPr>
+          <w:rFonts w:ascii="Arial" w:hAnsi="Arial" w:cs="Arial"/>
+          <w:color w:val="24292E"/>
+          <w:sz w:val="24"/>
+          <w:szCs w:val="24"/>
+          <w:shd w:val="clear" w:color="auto" w:fill="FFFFFF"/>
+        </w:rPr>
+        <w:t xml:space="preserve">, en una variable llamada </w:t>
+      </w:r>
+      <w:proofErr w:type="spellStart"/>
+      <w:r>
+        <w:rPr>
+          <w:rFonts w:ascii="Arial" w:hAnsi="Arial" w:cs="Arial"/>
+          <w:color w:val="24292E"/>
+          <w:sz w:val="24"/>
+          <w:szCs w:val="24"/>
+          <w:shd w:val="clear" w:color="auto" w:fill="FFFFFF"/>
+        </w:rPr>
+        <w:t>tiempoTotal</w:t>
+      </w:r>
+      <w:proofErr w:type="spellEnd"/>
+      <w:r>
+        <w:rPr>
+          <w:rFonts w:ascii="Arial" w:hAnsi="Arial" w:cs="Arial"/>
+          <w:color w:val="24292E"/>
+          <w:sz w:val="24"/>
+          <w:szCs w:val="24"/>
+          <w:shd w:val="clear" w:color="auto" w:fill="FFFFFF"/>
+        </w:rPr>
+        <w:t xml:space="preserve"> se guarda el tiempo que tardó el programa en ser ejecutado y luego se imprime dicho tiempo. </w:t>
       </w:r>
     </w:p>
     <w:p>
@@ -1657,36 +2073,6 @@
           <w:shd w:val="clear" w:color="auto" w:fill="FFFFFF"/>
         </w:rPr>
       </w:pPr>
-      <w:r>
-        <w:rPr>
-          <w:rFonts w:ascii="Arial" w:hAnsi="Arial" w:cs="Arial"/>
-          <w:color w:val="24292E"/>
-          <w:sz w:val="24"/>
-          <w:szCs w:val="24"/>
-          <w:shd w:val="clear" w:color="auto" w:fill="FFFFFF"/>
-        </w:rPr>
-        <w:t xml:space="preserve">Si el proceso es el hijo C2 y no el hijo C1, se inicializa un contador para contar cuantas veces el proceso C2 ha mostrado el </w:t>
-      </w:r>
-      <w:r>
-        <w:rPr>
-          <w:rFonts w:ascii="Arial" w:hAnsi="Arial" w:cs="Arial"/>
-          <w:color w:val="24292E"/>
-          <w:sz w:val="24"/>
-          <w:szCs w:val="24"/>
-          <w:shd w:val="clear" w:color="auto" w:fill="FFFFFF"/>
-        </w:rPr>
-        <w:t>mensaje,</w:t>
-      </w:r>
-      <w:r>
-        <w:rPr>
-          <w:rFonts w:ascii="Arial" w:hAnsi="Arial" w:cs="Arial"/>
-          <w:color w:val="24292E"/>
-          <w:sz w:val="24"/>
-          <w:szCs w:val="24"/>
-          <w:shd w:val="clear" w:color="auto" w:fill="FFFFFF"/>
-        </w:rPr>
-        <w:t xml:space="preserve"> mientras C2 no haya mostrado el mensaje 10 veces, se ejecuta un ciclo, dentro de dicho ciclo se leerá el pipe de los procesos y cada vez que se reciba el mensaje de C1, C2, lo notificará por pantalla e incrementará su contador de control una unidad.</w:t>
-      </w:r>
     </w:p>
     <w:p>
       <w:pPr>
@@ -1694,29 +2080,8 @@
         <w:jc w:val="both"/>
         <w:rPr>
           <w:rFonts w:ascii="Arial" w:hAnsi="Arial" w:cs="Arial"/>
-          <w:color w:val="24292E"/>
-          <w:sz w:val="24"/>
-          <w:szCs w:val="24"/>
-          <w:shd w:val="clear" w:color="auto" w:fill="FFFFFF"/>
-        </w:rPr>
-      </w:pPr>
-      <w:r>
-        <w:rPr>
-          <w:rFonts w:ascii="Arial" w:hAnsi="Arial" w:cs="Arial"/>
-          <w:color w:val="24292E"/>
-          <w:sz w:val="24"/>
-          <w:szCs w:val="24"/>
-          <w:shd w:val="clear" w:color="auto" w:fill="FFFFFF"/>
-        </w:rPr>
-        <w:t xml:space="preserve">Si el proceso es el padre, el padre espera hasta que sus dos hijos hayan terminado su ejecución y luego el proceso padre termina su ejecución </w:t>
-      </w:r>
-    </w:p>
-    <w:p>
-      <w:pPr>
-        <w:rPr>
-          <w:rFonts w:ascii="Segoe UI" w:hAnsi="Segoe UI" w:cs="Segoe UI"/>
-          <w:color w:val="24292E"/>
-          <w:shd w:val="clear" w:color="auto" w:fill="FFFFFF"/>
+          <w:sz w:val="24"/>
+          <w:szCs w:val="24"/>
         </w:rPr>
       </w:pPr>
     </w:p>
@@ -1736,7 +2101,8 @@
           <w:sz w:val="24"/>
           <w:szCs w:val="24"/>
         </w:rPr>
-        <w:t>TIMEPROG:</w:t>
+        <w:lastRenderedPageBreak/>
+        <w:t>UCP:</w:t>
       </w:r>
     </w:p>
     <w:p>
@@ -1757,17 +2123,433 @@
           <w:sz w:val="24"/>
           <w:szCs w:val="24"/>
         </w:rPr>
-        <w:t xml:space="preserve">Consiste en </w:t>
-      </w:r>
-      <w:r>
-        <w:rPr>
-          <w:rFonts w:ascii="Arial" w:hAnsi="Arial" w:cs="Arial"/>
-          <w:color w:val="24292E"/>
-          <w:sz w:val="24"/>
-          <w:szCs w:val="24"/>
-          <w:shd w:val="clear" w:color="auto" w:fill="FFFFFF"/>
-        </w:rPr>
-        <w:t>Escribir un programa denominado timeprog. Este programa recibirá como parámetros un programa (</w:t>
+        <w:t>Consiste en e</w:t>
+      </w:r>
+      <w:r>
+        <w:rPr>
+          <w:rFonts w:ascii="Arial" w:hAnsi="Arial" w:cs="Arial"/>
+          <w:color w:val="24292E"/>
+          <w:sz w:val="24"/>
+          <w:szCs w:val="24"/>
+          <w:shd w:val="clear" w:color="auto" w:fill="FFFFFF"/>
+        </w:rPr>
+        <w:t>scribir una versión propia del programa para copiar archivos de Unix, cp.</w:t>
+      </w:r>
+    </w:p>
+    <w:p>
+      <w:pPr>
+        <w:jc w:val="both"/>
+        <w:rPr>
+          <w:rStyle w:val="Strong"/>
+          <w:rFonts w:ascii="Arial" w:hAnsi="Arial" w:cs="Arial"/>
+          <w:color w:val="24292E"/>
+          <w:sz w:val="24"/>
+          <w:szCs w:val="24"/>
+          <w:shd w:val="clear" w:color="auto" w:fill="FFFFFF"/>
+        </w:rPr>
+      </w:pPr>
+      <w:r>
+        <w:rPr>
+          <w:rFonts w:ascii="Arial" w:hAnsi="Arial" w:cs="Arial"/>
+          <w:color w:val="24292E"/>
+          <w:sz w:val="24"/>
+          <w:szCs w:val="24"/>
+          <w:shd w:val="clear" w:color="auto" w:fill="FFFFFF"/>
+        </w:rPr>
+        <w:t xml:space="preserve">La sintaxis para UCP es la siguiente: </w:t>
+      </w:r>
+      <w:r>
+        <w:rPr>
+          <w:rStyle w:val="Strong"/>
+          <w:rFonts w:ascii="Arial" w:hAnsi="Arial" w:cs="Arial"/>
+          <w:color w:val="24292E"/>
+          <w:sz w:val="24"/>
+          <w:szCs w:val="24"/>
+          <w:shd w:val="clear" w:color="auto" w:fill="FFFFFF"/>
+        </w:rPr>
+        <w:t>ucp bufsize file1 file2</w:t>
+      </w:r>
+    </w:p>
+    <w:p>
+      <w:pPr>
+        <w:ind w:firstLine="708"/>
+        <w:jc w:val="both"/>
+        <w:rPr>
+          <w:rStyle w:val="Strong"/>
+          <w:rFonts w:ascii="Arial" w:hAnsi="Arial" w:cs="Arial"/>
+          <w:b w:val="0"/>
+          <w:color w:val="24292E"/>
+          <w:sz w:val="24"/>
+          <w:szCs w:val="24"/>
+          <w:shd w:val="clear" w:color="auto" w:fill="FFFFFF"/>
+        </w:rPr>
+      </w:pPr>
+      <w:r>
+        <w:rPr>
+          <w:rStyle w:val="Strong"/>
+          <w:rFonts w:ascii="Arial" w:hAnsi="Arial" w:cs="Arial"/>
+          <w:b w:val="0"/>
+          <w:color w:val="24292E"/>
+          <w:sz w:val="24"/>
+          <w:szCs w:val="24"/>
+          <w:shd w:val="clear" w:color="auto" w:fill="FFFFFF"/>
+        </w:rPr>
+        <w:t>Para realizar este programa en principio se crearon dos funciones, una llamada “error” para capturar los errores generados en el programa y otra llamada “copyFiles”</w:t>
+      </w:r>
+      <w:r>
+        <w:rPr>
+          <w:rStyle w:val="Strong"/>
+          <w:rFonts w:ascii="Arial" w:hAnsi="Arial" w:cs="Arial"/>
+          <w:b w:val="0"/>
+          <w:color w:val="24292E"/>
+          <w:sz w:val="24"/>
+          <w:szCs w:val="24"/>
+          <w:shd w:val="clear" w:color="auto" w:fill="FFFFFF"/>
+        </w:rPr>
+        <w:t xml:space="preserve"> que es la encargada de copiar los archivos a la ruta destino, también se utilizaron el número de argumentos que se pasan en consola y los argumentos, todo esto fue almacenado en sus variables respectivas. Si no hay ningún error en los argumentos suministrados el programa procede a copiar, pero si hay problemas en los argumentos suministrados el programa informa del error y termina su ejecución.</w:t>
+      </w:r>
+    </w:p>
+    <w:p>
+      <w:pPr>
+        <w:jc w:val="both"/>
+        <w:rPr>
+          <w:rStyle w:val="Strong"/>
+          <w:rFonts w:ascii="Arial" w:hAnsi="Arial" w:cs="Arial"/>
+          <w:b w:val="0"/>
+          <w:color w:val="24292E"/>
+          <w:sz w:val="24"/>
+          <w:szCs w:val="24"/>
+          <w:shd w:val="clear" w:color="auto" w:fill="FFFFFF"/>
+        </w:rPr>
+      </w:pPr>
+    </w:p>
+    <w:p>
+      <w:pPr>
+        <w:ind w:firstLine="708"/>
+        <w:jc w:val="both"/>
+        <w:rPr>
+          <w:rFonts w:ascii="Arial" w:hAnsi="Arial" w:cs="Arial"/>
+          <w:color w:val="24292E"/>
+          <w:sz w:val="24"/>
+          <w:szCs w:val="24"/>
+          <w:shd w:val="clear" w:color="auto" w:fill="FFFFFF"/>
+        </w:rPr>
+      </w:pPr>
+      <w:r>
+        <w:rPr>
+          <w:rFonts w:ascii="Arial" w:hAnsi="Arial" w:cs="Arial"/>
+          <w:color w:val="24292E"/>
+          <w:sz w:val="24"/>
+          <w:szCs w:val="24"/>
+          <w:shd w:val="clear" w:color="auto" w:fill="FFFFFF"/>
+        </w:rPr>
+        <w:t>Utilizar timeprog para probar ucp copiando un archivo grande (640K o mayor). Los valores de prueba para bufsize deberán ser: 1, 32, 8192 y 16384. ¿Cuáles son los resultados?</w:t>
+      </w:r>
+    </w:p>
+    <w:p>
+      <w:pPr>
+        <w:rPr>
+          <w:rFonts w:ascii="Arial" w:hAnsi="Arial" w:cs="Arial"/>
+          <w:color w:val="24292E"/>
+          <w:sz w:val="24"/>
+          <w:szCs w:val="24"/>
+          <w:shd w:val="clear" w:color="auto" w:fill="FFFFFF"/>
+        </w:rPr>
+      </w:pPr>
+      <w:r>
+        <w:rPr>
+          <w:rFonts w:ascii="Arial" w:hAnsi="Arial" w:cs="Arial"/>
+          <w:color w:val="24292E"/>
+          <w:sz w:val="24"/>
+          <w:szCs w:val="24"/>
+          <w:shd w:val="clear" w:color="auto" w:fill="FFFFFF"/>
+        </w:rPr>
+        <w:t>Resultados:</w:t>
+      </w:r>
+      <w:r>
+        <w:rPr>
+          <w:rFonts w:ascii="Arial" w:hAnsi="Arial" w:cs="Arial"/>
+          <w:color w:val="24292E"/>
+          <w:sz w:val="24"/>
+          <w:szCs w:val="24"/>
+          <w:shd w:val="clear" w:color="auto" w:fill="FFFFFF"/>
+        </w:rPr>
+        <w:t xml:space="preserve"> Para un archivo .txt de tamaño 1.4 megabytes.</w:t>
+      </w:r>
+    </w:p>
+    <w:p>
+      <w:pPr>
+        <w:rPr>
+          <w:rFonts w:ascii="Arial" w:hAnsi="Arial" w:cs="Arial"/>
+          <w:color w:val="24292E"/>
+          <w:sz w:val="24"/>
+          <w:szCs w:val="24"/>
+          <w:shd w:val="clear" w:color="auto" w:fill="FFFFFF"/>
+          <w:lang w:val="en-US"/>
+        </w:rPr>
+      </w:pPr>
+      <w:r>
+        <w:rPr>
+          <w:rFonts w:ascii="Arial" w:hAnsi="Arial" w:cs="Arial"/>
+          <w:color w:val="24292E"/>
+          <w:sz w:val="24"/>
+          <w:szCs w:val="24"/>
+          <w:shd w:val="clear" w:color="auto" w:fill="FFFFFF"/>
+          <w:lang w:val="en-US"/>
+        </w:rPr>
+        <w:t>Bufsize =1</w:t>
+      </w:r>
+      <w:r>
+        <w:rPr>
+          <w:rFonts w:ascii="Arial" w:hAnsi="Arial" w:cs="Arial"/>
+          <w:color w:val="24292E"/>
+          <w:sz w:val="24"/>
+          <w:szCs w:val="24"/>
+          <w:shd w:val="clear" w:color="auto" w:fill="FFFFFF"/>
+          <w:lang w:val="en-US"/>
+        </w:rPr>
+        <w:t xml:space="preserve">  </w:t>
+      </w:r>
+      <w:r>
+        <w:rPr>
+          <w:rFonts w:ascii="Arial" w:hAnsi="Arial" w:cs="Arial"/>
+          <w:color w:val="24292E"/>
+          <w:sz w:val="24"/>
+          <w:szCs w:val="24"/>
+          <w:shd w:val="clear" w:color="auto" w:fill="FFFFFF"/>
+        </w:rPr>
+        <w:sym w:font="Wingdings" w:char="F0E0"/>
+      </w:r>
+      <w:r>
+        <w:rPr>
+          <w:rFonts w:ascii="Arial" w:hAnsi="Arial" w:cs="Arial"/>
+          <w:color w:val="24292E"/>
+          <w:sz w:val="24"/>
+          <w:szCs w:val="24"/>
+          <w:shd w:val="clear" w:color="auto" w:fill="FFFFFF"/>
+          <w:lang w:val="en-US"/>
+        </w:rPr>
+        <w:t xml:space="preserve"> 4.1s</w:t>
+      </w:r>
+    </w:p>
+    <w:p>
+      <w:pPr>
+        <w:rPr>
+          <w:rFonts w:ascii="Arial" w:hAnsi="Arial" w:cs="Arial"/>
+          <w:color w:val="24292E"/>
+          <w:sz w:val="24"/>
+          <w:szCs w:val="24"/>
+          <w:shd w:val="clear" w:color="auto" w:fill="FFFFFF"/>
+          <w:lang w:val="en-US"/>
+        </w:rPr>
+      </w:pPr>
+      <w:r>
+        <w:rPr>
+          <w:rFonts w:ascii="Arial" w:hAnsi="Arial" w:cs="Arial"/>
+          <w:color w:val="24292E"/>
+          <w:sz w:val="24"/>
+          <w:szCs w:val="24"/>
+          <w:shd w:val="clear" w:color="auto" w:fill="FFFFFF"/>
+          <w:lang w:val="en-US"/>
+        </w:rPr>
+        <w:t>Bufsize=32</w:t>
+      </w:r>
+      <w:r>
+        <w:rPr>
+          <w:rFonts w:ascii="Arial" w:hAnsi="Arial" w:cs="Arial"/>
+          <w:color w:val="24292E"/>
+          <w:sz w:val="24"/>
+          <w:szCs w:val="24"/>
+          <w:shd w:val="clear" w:color="auto" w:fill="FFFFFF"/>
+          <w:lang w:val="en-US"/>
+        </w:rPr>
+        <w:t xml:space="preserve">  </w:t>
+      </w:r>
+      <w:r>
+        <w:rPr>
+          <w:rFonts w:ascii="Arial" w:hAnsi="Arial" w:cs="Arial"/>
+          <w:color w:val="24292E"/>
+          <w:sz w:val="24"/>
+          <w:szCs w:val="24"/>
+          <w:shd w:val="clear" w:color="auto" w:fill="FFFFFF"/>
+        </w:rPr>
+        <w:sym w:font="Wingdings" w:char="F0E0"/>
+      </w:r>
+      <w:r>
+        <w:rPr>
+          <w:rFonts w:ascii="Arial" w:hAnsi="Arial" w:cs="Arial"/>
+          <w:color w:val="24292E"/>
+          <w:sz w:val="24"/>
+          <w:szCs w:val="24"/>
+          <w:shd w:val="clear" w:color="auto" w:fill="FFFFFF"/>
+          <w:lang w:val="en-US"/>
+        </w:rPr>
+        <w:t xml:space="preserve"> 0.35s</w:t>
+      </w:r>
+    </w:p>
+    <w:p>
+      <w:pPr>
+        <w:rPr>
+          <w:rFonts w:ascii="Arial" w:hAnsi="Arial" w:cs="Arial"/>
+          <w:color w:val="24292E"/>
+          <w:sz w:val="24"/>
+          <w:szCs w:val="24"/>
+          <w:shd w:val="clear" w:color="auto" w:fill="FFFFFF"/>
+          <w:lang w:val="en-US"/>
+        </w:rPr>
+      </w:pPr>
+      <w:r>
+        <w:rPr>
+          <w:rFonts w:ascii="Arial" w:hAnsi="Arial" w:cs="Arial"/>
+          <w:color w:val="24292E"/>
+          <w:sz w:val="24"/>
+          <w:szCs w:val="24"/>
+          <w:shd w:val="clear" w:color="auto" w:fill="FFFFFF"/>
+          <w:lang w:val="en-US"/>
+        </w:rPr>
+        <w:t>Bufsize=8192</w:t>
+      </w:r>
+      <w:r>
+        <w:rPr>
+          <w:rFonts w:ascii="Arial" w:hAnsi="Arial" w:cs="Arial"/>
+          <w:color w:val="24292E"/>
+          <w:sz w:val="24"/>
+          <w:szCs w:val="24"/>
+          <w:shd w:val="clear" w:color="auto" w:fill="FFFFFF"/>
+          <w:lang w:val="en-US"/>
+        </w:rPr>
+        <w:t xml:space="preserve">  </w:t>
+      </w:r>
+      <w:r>
+        <w:rPr>
+          <w:rFonts w:ascii="Arial" w:hAnsi="Arial" w:cs="Arial"/>
+          <w:color w:val="24292E"/>
+          <w:sz w:val="24"/>
+          <w:szCs w:val="24"/>
+          <w:shd w:val="clear" w:color="auto" w:fill="FFFFFF"/>
+          <w:lang w:val="en-US"/>
+        </w:rPr>
+        <w:sym w:font="Wingdings" w:char="F0E0"/>
+      </w:r>
+      <w:r>
+        <w:rPr>
+          <w:rFonts w:ascii="Arial" w:hAnsi="Arial" w:cs="Arial"/>
+          <w:color w:val="24292E"/>
+          <w:sz w:val="24"/>
+          <w:szCs w:val="24"/>
+          <w:shd w:val="clear" w:color="auto" w:fill="FFFFFF"/>
+          <w:lang w:val="en-US"/>
+        </w:rPr>
+        <w:t xml:space="preserve"> 0.17s</w:t>
+      </w:r>
+    </w:p>
+    <w:p>
+      <w:pPr>
+        <w:rPr>
+          <w:rFonts w:ascii="Arial" w:hAnsi="Arial" w:cs="Arial"/>
+          <w:color w:val="24292E"/>
+          <w:sz w:val="24"/>
+          <w:szCs w:val="24"/>
+          <w:shd w:val="clear" w:color="auto" w:fill="FFFFFF"/>
+        </w:rPr>
+      </w:pPr>
+      <w:r>
+        <w:rPr>
+          <w:rFonts w:ascii="Arial" w:hAnsi="Arial" w:cs="Arial"/>
+          <w:color w:val="24292E"/>
+          <w:sz w:val="24"/>
+          <w:szCs w:val="24"/>
+          <w:shd w:val="clear" w:color="auto" w:fill="FFFFFF"/>
+        </w:rPr>
+        <w:t>Bufsize=16384</w:t>
+      </w:r>
+      <w:r>
+        <w:rPr>
+          <w:rFonts w:ascii="Arial" w:hAnsi="Arial" w:cs="Arial"/>
+          <w:color w:val="24292E"/>
+          <w:sz w:val="24"/>
+          <w:szCs w:val="24"/>
+          <w:shd w:val="clear" w:color="auto" w:fill="FFFFFF"/>
+        </w:rPr>
+        <w:t xml:space="preserve">  </w:t>
+      </w:r>
+      <w:r>
+        <w:rPr>
+          <w:rFonts w:ascii="Arial" w:hAnsi="Arial" w:cs="Arial"/>
+          <w:color w:val="24292E"/>
+          <w:sz w:val="24"/>
+          <w:szCs w:val="24"/>
+          <w:shd w:val="clear" w:color="auto" w:fill="FFFFFF"/>
+        </w:rPr>
+        <w:sym w:font="Wingdings" w:char="F0E0"/>
+      </w:r>
+      <w:r>
+        <w:rPr>
+          <w:rFonts w:ascii="Arial" w:hAnsi="Arial" w:cs="Arial"/>
+          <w:color w:val="24292E"/>
+          <w:sz w:val="24"/>
+          <w:szCs w:val="24"/>
+          <w:shd w:val="clear" w:color="auto" w:fill="FFFFFF"/>
+        </w:rPr>
+        <w:t xml:space="preserve"> 0.08s</w:t>
+      </w:r>
+    </w:p>
+    <w:p>
+      <w:pPr>
+        <w:rPr>
+          <w:rFonts w:ascii="Arial" w:hAnsi="Arial" w:cs="Arial"/>
+          <w:b/>
+          <w:color w:val="24292E"/>
+          <w:sz w:val="24"/>
+          <w:szCs w:val="24"/>
+          <w:shd w:val="clear" w:color="auto" w:fill="FFFFFF"/>
+        </w:rPr>
+      </w:pPr>
+    </w:p>
+    <w:p>
+      <w:pPr>
+        <w:rPr>
+          <w:rFonts w:ascii="Arial" w:hAnsi="Arial" w:cs="Arial"/>
+          <w:b/>
+          <w:color w:val="24292E"/>
+          <w:sz w:val="24"/>
+          <w:szCs w:val="24"/>
+          <w:shd w:val="clear" w:color="auto" w:fill="FFFFFF"/>
+        </w:rPr>
+      </w:pPr>
+      <w:r>
+        <w:rPr>
+          <w:rFonts w:ascii="Arial" w:hAnsi="Arial" w:cs="Arial"/>
+          <w:b/>
+          <w:color w:val="24292E"/>
+          <w:sz w:val="24"/>
+          <w:szCs w:val="24"/>
+          <w:shd w:val="clear" w:color="auto" w:fill="FFFFFF"/>
+        </w:rPr>
+        <w:t>FIBONACCI SECUENCIAL:</w:t>
+      </w:r>
+    </w:p>
+    <w:p>
+      <w:pPr>
+        <w:ind w:firstLine="708"/>
+        <w:jc w:val="both"/>
+        <w:rPr>
+          <w:rFonts w:ascii="Arial" w:hAnsi="Arial" w:cs="Arial"/>
+          <w:color w:val="24292E"/>
+          <w:sz w:val="24"/>
+          <w:szCs w:val="24"/>
+          <w:shd w:val="clear" w:color="auto" w:fill="FFFFFF"/>
+        </w:rPr>
+      </w:pPr>
+      <w:r>
+        <w:rPr>
+          <w:rFonts w:ascii="Arial" w:hAnsi="Arial" w:cs="Arial"/>
+          <w:color w:val="24292E"/>
+          <w:sz w:val="24"/>
+          <w:szCs w:val="24"/>
+          <w:shd w:val="clear" w:color="auto" w:fill="FFFFFF"/>
+        </w:rPr>
+        <w:t xml:space="preserve">Consiste en deberá sumar un millón de números de FIBONACCI y generar de forma aleatoria entre 0 y 19 y a ese número le calculamos su FIBONACCI, generar ese millón de números hacer la suma e imprimirlo por pantalla (usar las siguientes librerías: </w:t>
       </w:r>
       <w:proofErr w:type="spellStart"/>
       <w:r>
@@ -1778,7 +2560,7 @@
           <w:szCs w:val="24"/>
           <w:shd w:val="clear" w:color="auto" w:fill="FFFFFF"/>
         </w:rPr>
-        <w:t>prog</w:t>
+        <w:t>stdio.h</w:t>
       </w:r>
       <w:proofErr w:type="spellEnd"/>
       <w:r>
@@ -1789,7 +2571,7 @@
           <w:szCs w:val="24"/>
           <w:shd w:val="clear" w:color="auto" w:fill="FFFFFF"/>
         </w:rPr>
-        <w:t>) y sus argumentos, para determinar cuánto tiempo demora la ejecución de dicho programa (</w:t>
+        <w:t xml:space="preserve">, </w:t>
       </w:r>
       <w:proofErr w:type="spellStart"/>
       <w:r>
@@ -1800,7 +2582,7 @@
           <w:szCs w:val="24"/>
           <w:shd w:val="clear" w:color="auto" w:fill="FFFFFF"/>
         </w:rPr>
-        <w:t>prog</w:t>
+        <w:t>math.h</w:t>
       </w:r>
       <w:proofErr w:type="spellEnd"/>
       <w:r>
@@ -1811,52 +2593,7 @@
           <w:szCs w:val="24"/>
           <w:shd w:val="clear" w:color="auto" w:fill="FFFFFF"/>
         </w:rPr>
-        <w:t>). La sintaxis para timeprog es la siguiente: </w:t>
-      </w:r>
-      <w:r>
-        <w:rPr>
-          <w:rStyle w:val="Strong"/>
-          <w:rFonts w:ascii="Arial" w:hAnsi="Arial" w:cs="Arial"/>
-          <w:color w:val="24292E"/>
-          <w:sz w:val="24"/>
-          <w:szCs w:val="24"/>
-          <w:shd w:val="clear" w:color="auto" w:fill="FFFFFF"/>
-        </w:rPr>
-        <w:t xml:space="preserve">timeprog </w:t>
-      </w:r>
-      <w:proofErr w:type="gramStart"/>
-      <w:r>
-        <w:rPr>
-          <w:rStyle w:val="Strong"/>
-          <w:rFonts w:ascii="Arial" w:hAnsi="Arial" w:cs="Arial"/>
-          <w:color w:val="24292E"/>
-          <w:sz w:val="24"/>
-          <w:szCs w:val="24"/>
-          <w:shd w:val="clear" w:color="auto" w:fill="FFFFFF"/>
-        </w:rPr>
-        <w:t>&lt;[</w:t>
-      </w:r>
-      <w:proofErr w:type="gramEnd"/>
-      <w:r>
-        <w:rPr>
-          <w:rStyle w:val="Strong"/>
-          <w:rFonts w:ascii="Arial" w:hAnsi="Arial" w:cs="Arial"/>
-          <w:color w:val="24292E"/>
-          <w:sz w:val="24"/>
-          <w:szCs w:val="24"/>
-          <w:shd w:val="clear" w:color="auto" w:fill="FFFFFF"/>
-        </w:rPr>
-        <w:t>arg1, arg2, ..., arg9]&gt;</w:t>
-      </w:r>
-      <w:r>
-        <w:rPr>
-          <w:rFonts w:ascii="Arial" w:hAnsi="Arial" w:cs="Arial"/>
-          <w:color w:val="24292E"/>
-          <w:sz w:val="24"/>
-          <w:szCs w:val="24"/>
-          <w:shd w:val="clear" w:color="auto" w:fill="FFFFFF"/>
-        </w:rPr>
-        <w:t xml:space="preserve"> Los parámetros son opcionales y dependerán del programa </w:t>
+        <w:t xml:space="preserve">, </w:t>
       </w:r>
       <w:proofErr w:type="spellStart"/>
       <w:r>
@@ -1867,7 +2604,7 @@
           <w:szCs w:val="24"/>
           <w:shd w:val="clear" w:color="auto" w:fill="FFFFFF"/>
         </w:rPr>
-        <w:t>prog</w:t>
+        <w:t>stdlib.h</w:t>
       </w:r>
       <w:proofErr w:type="spellEnd"/>
       <w:r>
@@ -1878,7 +2615,29 @@
           <w:szCs w:val="24"/>
           <w:shd w:val="clear" w:color="auto" w:fill="FFFFFF"/>
         </w:rPr>
-        <w:t xml:space="preserve"> a ser ejecutado por timeprog. La salida de timeprog deberá ser el número de segundos requeridos durante la ejecución del programa</w:t>
+        <w:t xml:space="preserve"> y </w:t>
+      </w:r>
+      <w:proofErr w:type="spellStart"/>
+      <w:r>
+        <w:rPr>
+          <w:rFonts w:ascii="Arial" w:hAnsi="Arial" w:cs="Arial"/>
+          <w:color w:val="24292E"/>
+          <w:sz w:val="24"/>
+          <w:szCs w:val="24"/>
+          <w:shd w:val="clear" w:color="auto" w:fill="FFFFFF"/>
+        </w:rPr>
+        <w:t>time.h</w:t>
+      </w:r>
+      <w:proofErr w:type="spellEnd"/>
+      <w:r>
+        <w:rPr>
+          <w:rFonts w:ascii="Arial" w:hAnsi="Arial" w:cs="Arial"/>
+          <w:color w:val="24292E"/>
+          <w:sz w:val="24"/>
+          <w:szCs w:val="24"/>
+          <w:shd w:val="clear" w:color="auto" w:fill="FFFFFF"/>
+        </w:rPr>
+        <w:t>).</w:t>
       </w:r>
     </w:p>
     <w:p>
@@ -1901,1075 +2660,206 @@
           <w:szCs w:val="24"/>
           <w:shd w:val="clear" w:color="auto" w:fill="FFFFFF"/>
         </w:rPr>
-        <w:t>Para realizar este programa se utilizaron las variables que permiten capturar los parámetros suministrados y el número de estos, para mediante de esos programas ejecutar el programa cuyo tiempo de ejecución va a ser medido y pasarle los argumentos en caso de que los necesite.</w:t>
-      </w:r>
-    </w:p>
-    <w:p>
-      <w:pPr>
-        <w:ind w:firstLine="708"/>
-        <w:jc w:val="both"/>
-        <w:rPr>
-          <w:rFonts w:ascii="Arial" w:hAnsi="Arial" w:cs="Arial"/>
-          <w:color w:val="24292E"/>
-          <w:sz w:val="24"/>
-          <w:szCs w:val="24"/>
-          <w:shd w:val="clear" w:color="auto" w:fill="FFFFFF"/>
-        </w:rPr>
-      </w:pPr>
-      <w:r>
-        <w:rPr>
-          <w:rFonts w:ascii="Arial" w:hAnsi="Arial" w:cs="Arial"/>
-          <w:color w:val="24292E"/>
-          <w:sz w:val="24"/>
-          <w:szCs w:val="24"/>
-          <w:shd w:val="clear" w:color="auto" w:fill="FFFFFF"/>
-        </w:rPr>
-        <w:t xml:space="preserve">Se crearon las variables necesarias para guardar el tiempo en el que inició el programa a ser ejecutado y el tiempo en que terminó el programa a ser </w:t>
-      </w:r>
-      <w:r>
-        <w:rPr>
-          <w:rFonts w:ascii="Arial" w:hAnsi="Arial" w:cs="Arial"/>
+        <w:t xml:space="preserve">Se define </w:t>
+      </w:r>
+      <w:proofErr w:type="spellStart"/>
+      <w:r>
+        <w:rPr>
+          <w:rFonts w:ascii="Arial" w:hAnsi="Arial" w:cs="Arial"/>
+          <w:color w:val="24292E"/>
+          <w:sz w:val="24"/>
+          <w:szCs w:val="24"/>
+          <w:shd w:val="clear" w:color="auto" w:fill="FFFFFF"/>
+        </w:rPr>
+        <w:t>randnum</w:t>
+      </w:r>
+      <w:proofErr w:type="spellEnd"/>
+      <w:r>
+        <w:rPr>
+          <w:rFonts w:ascii="Arial" w:hAnsi="Arial" w:cs="Arial"/>
+          <w:color w:val="24292E"/>
+          <w:sz w:val="24"/>
+          <w:szCs w:val="24"/>
+          <w:shd w:val="clear" w:color="auto" w:fill="FFFFFF"/>
+        </w:rPr>
+        <w:t xml:space="preserve">(), la cual generara un numero aleatorio en el rango establecido por los </w:t>
+      </w:r>
+      <w:r>
+        <w:rPr>
+          <w:rFonts w:ascii="Arial" w:hAnsi="Arial" w:cs="Arial"/>
+          <w:color w:val="24292E"/>
+          <w:sz w:val="24"/>
+          <w:szCs w:val="24"/>
+          <w:shd w:val="clear" w:color="auto" w:fill="FFFFFF"/>
+        </w:rPr>
+        <w:t>parámetros</w:t>
+      </w:r>
+      <w:r>
+        <w:rPr>
+          <w:rFonts w:ascii="Arial" w:hAnsi="Arial" w:cs="Arial"/>
+          <w:color w:val="24292E"/>
+          <w:sz w:val="24"/>
+          <w:szCs w:val="24"/>
+          <w:shd w:val="clear" w:color="auto" w:fill="FFFFFF"/>
+        </w:rPr>
+        <w:t xml:space="preserve"> min </w:t>
+      </w:r>
+      <w:r>
+        <w:rPr>
+          <w:rFonts w:ascii="Arial" w:hAnsi="Arial" w:cs="Arial"/>
+          <w:color w:val="24292E"/>
+          <w:sz w:val="24"/>
+          <w:szCs w:val="24"/>
+          <w:shd w:val="clear" w:color="auto" w:fill="FFFFFF"/>
+        </w:rPr>
+        <w:t>máx</w:t>
+      </w:r>
+      <w:r>
+        <w:rPr>
+          <w:rFonts w:ascii="Arial" w:hAnsi="Arial" w:cs="Arial"/>
+          <w:color w:val="24292E"/>
+          <w:sz w:val="24"/>
+          <w:szCs w:val="24"/>
+          <w:shd w:val="clear" w:color="auto" w:fill="FFFFFF"/>
+        </w:rPr>
+        <w:t>, se creó una función llamada “</w:t>
+      </w:r>
+      <w:proofErr w:type="spellStart"/>
+      <w:r>
+        <w:rPr>
+          <w:rFonts w:ascii="Arial" w:hAnsi="Arial" w:cs="Arial"/>
+          <w:color w:val="24292E"/>
+          <w:sz w:val="24"/>
+          <w:szCs w:val="24"/>
+          <w:shd w:val="clear" w:color="auto" w:fill="FFFFFF"/>
+        </w:rPr>
+        <w:t>serieSum</w:t>
+      </w:r>
+      <w:proofErr w:type="spellEnd"/>
+      <w:r>
+        <w:rPr>
+          <w:rFonts w:ascii="Arial" w:hAnsi="Arial" w:cs="Arial"/>
+          <w:color w:val="24292E"/>
+          <w:sz w:val="24"/>
+          <w:szCs w:val="24"/>
+          <w:shd w:val="clear" w:color="auto" w:fill="FFFFFF"/>
+        </w:rPr>
+        <w:t xml:space="preserve">” la cual es una función utilizada para calcular la secuencia de </w:t>
+      </w:r>
+      <w:r>
+        <w:rPr>
+          <w:rFonts w:ascii="Arial" w:hAnsi="Arial" w:cs="Arial"/>
+          <w:color w:val="24292E"/>
+          <w:sz w:val="24"/>
+          <w:szCs w:val="24"/>
+          <w:shd w:val="clear" w:color="auto" w:fill="FFFFFF"/>
+        </w:rPr>
+        <w:t>Fibonacci</w:t>
+      </w:r>
+      <w:r>
+        <w:rPr>
+          <w:rFonts w:ascii="Arial" w:hAnsi="Arial" w:cs="Arial"/>
+          <w:color w:val="24292E"/>
+          <w:sz w:val="24"/>
+          <w:szCs w:val="24"/>
+          <w:shd w:val="clear" w:color="auto" w:fill="FFFFFF"/>
+        </w:rPr>
+        <w:t xml:space="preserve">, en esta </w:t>
+      </w:r>
+      <w:r>
+        <w:rPr>
+          <w:rFonts w:ascii="Arial" w:hAnsi="Arial" w:cs="Arial"/>
+          <w:color w:val="24292E"/>
+          <w:sz w:val="24"/>
+          <w:szCs w:val="24"/>
+          <w:shd w:val="clear" w:color="auto" w:fill="FFFFFF"/>
+        </w:rPr>
+        <w:t>función</w:t>
+      </w:r>
+      <w:r>
+        <w:rPr>
+          <w:rFonts w:ascii="Arial" w:hAnsi="Arial" w:cs="Arial"/>
+          <w:color w:val="24292E"/>
+          <w:sz w:val="24"/>
+          <w:szCs w:val="24"/>
+          <w:shd w:val="clear" w:color="auto" w:fill="FFFFFF"/>
+        </w:rPr>
+        <w:t xml:space="preserve"> se generará un número aleatorio de 0 a 19 que se utilizará para calcular la sucesión de </w:t>
+      </w:r>
+      <w:r>
+        <w:rPr>
+          <w:rFonts w:ascii="Arial" w:hAnsi="Arial" w:cs="Arial"/>
+          <w:color w:val="24292E"/>
+          <w:sz w:val="24"/>
+          <w:szCs w:val="24"/>
+          <w:shd w:val="clear" w:color="auto" w:fill="FFFFFF"/>
+        </w:rPr>
+        <w:t>Fibonacci</w:t>
+      </w:r>
+      <w:r>
+        <w:rPr>
+          <w:rFonts w:ascii="Arial" w:hAnsi="Arial" w:cs="Arial"/>
+          <w:color w:val="24292E"/>
+          <w:sz w:val="24"/>
+          <w:szCs w:val="24"/>
+          <w:shd w:val="clear" w:color="auto" w:fill="FFFFFF"/>
+        </w:rPr>
+        <w:t xml:space="preserve"> utilizando el método del ciclo que irá sumando los números anteriores para calcular la sucesión, a continuación en el método main se crea una semilla para el randomizador utilizando el tiempo actual del reloj local , se inicia el contador del tiempo del procesamiento del programa, luego se ejecuta un millón de veces la sucesión de Fibonacci utilizando un ciclo y dentro de ese ciclo se llama a la función “</w:t>
+      </w:r>
+      <w:proofErr w:type="spellStart"/>
+      <w:r>
+        <w:rPr>
+          <w:rFonts w:ascii="Arial" w:hAnsi="Arial" w:cs="Arial"/>
+          <w:color w:val="24292E"/>
+          <w:sz w:val="24"/>
+          <w:szCs w:val="24"/>
+          <w:shd w:val="clear" w:color="auto" w:fill="FFFFFF"/>
+        </w:rPr>
+        <w:t>serieSum</w:t>
+      </w:r>
+      <w:proofErr w:type="spellEnd"/>
+      <w:r>
+        <w:rPr>
+          <w:rFonts w:ascii="Arial" w:hAnsi="Arial" w:cs="Arial"/>
+          <w:color w:val="24292E"/>
+          <w:sz w:val="24"/>
+          <w:szCs w:val="24"/>
+          <w:shd w:val="clear" w:color="auto" w:fill="FFFFFF"/>
+        </w:rPr>
+        <w:t>” después se finaliza el contador de tiempo de procesamiento del programa y se muestran por pantalla los datos finales del programa</w:t>
+      </w:r>
+      <w:r>
+        <w:rPr>
+          <w:rFonts w:ascii="Arial" w:hAnsi="Arial" w:cs="Arial"/>
+          <w:color w:val="24292E"/>
+          <w:sz w:val="24"/>
+          <w:szCs w:val="24"/>
+          <w:shd w:val="clear" w:color="auto" w:fill="FFFFFF"/>
+        </w:rPr>
+        <w:t>.</w:t>
+      </w:r>
+    </w:p>
+    <w:p>
+      <w:pPr>
+        <w:rPr>
+          <w:rFonts w:ascii="Arial" w:hAnsi="Arial" w:cs="Arial"/>
+          <w:b/>
+          <w:color w:val="24292E"/>
+          <w:sz w:val="24"/>
+          <w:szCs w:val="24"/>
+          <w:shd w:val="clear" w:color="auto" w:fill="FFFFFF"/>
+        </w:rPr>
+      </w:pPr>
+      <w:r>
+        <w:rPr>
+          <w:rFonts w:ascii="Arial" w:hAnsi="Arial" w:cs="Arial"/>
+          <w:b/>
           <w:color w:val="24292E"/>
           <w:sz w:val="24"/>
           <w:szCs w:val="24"/>
           <w:shd w:val="clear" w:color="auto" w:fill="FFFFFF"/>
         </w:rPr>
         <w:lastRenderedPageBreak/>
-        <w:t xml:space="preserve">ejecutado. Se declaró también una variable tipo </w:t>
-      </w:r>
-      <w:proofErr w:type="spellStart"/>
-      <w:r>
-        <w:rPr>
-          <w:rFonts w:ascii="Arial" w:hAnsi="Arial" w:cs="Arial"/>
-          <w:color w:val="24292E"/>
-          <w:sz w:val="24"/>
-          <w:szCs w:val="24"/>
-          <w:shd w:val="clear" w:color="auto" w:fill="FFFFFF"/>
-        </w:rPr>
-        <w:t>string</w:t>
-      </w:r>
-      <w:proofErr w:type="spellEnd"/>
-      <w:r>
-        <w:rPr>
-          <w:rFonts w:ascii="Arial" w:hAnsi="Arial" w:cs="Arial"/>
-          <w:color w:val="24292E"/>
-          <w:sz w:val="24"/>
-          <w:szCs w:val="24"/>
-          <w:shd w:val="clear" w:color="auto" w:fill="FFFFFF"/>
-        </w:rPr>
-        <w:t xml:space="preserve"> para guardar en dicha variable el programa a ser ejecutado junto a sus posibles argumentos. Se usó un ciclo </w:t>
-      </w:r>
-      <w:r>
-        <w:rPr>
-          <w:rFonts w:ascii="Arial" w:hAnsi="Arial" w:cs="Arial"/>
-          <w:color w:val="24292E"/>
-          <w:sz w:val="24"/>
-          <w:szCs w:val="24"/>
-          <w:shd w:val="clear" w:color="auto" w:fill="FFFFFF"/>
-        </w:rPr>
-        <w:t>“</w:t>
-      </w:r>
-      <w:proofErr w:type="spellStart"/>
-      <w:r>
-        <w:rPr>
-          <w:rFonts w:ascii="Arial" w:hAnsi="Arial" w:cs="Arial"/>
-          <w:color w:val="24292E"/>
-          <w:sz w:val="24"/>
-          <w:szCs w:val="24"/>
-          <w:shd w:val="clear" w:color="auto" w:fill="FFFFFF"/>
-        </w:rPr>
-        <w:t>for</w:t>
-      </w:r>
-      <w:proofErr w:type="spellEnd"/>
-      <w:r>
-        <w:rPr>
-          <w:rFonts w:ascii="Arial" w:hAnsi="Arial" w:cs="Arial"/>
-          <w:color w:val="24292E"/>
-          <w:sz w:val="24"/>
-          <w:szCs w:val="24"/>
-          <w:shd w:val="clear" w:color="auto" w:fill="FFFFFF"/>
-        </w:rPr>
-        <w:t>”</w:t>
-      </w:r>
-      <w:r>
-        <w:rPr>
-          <w:rFonts w:ascii="Arial" w:hAnsi="Arial" w:cs="Arial"/>
-          <w:color w:val="24292E"/>
-          <w:sz w:val="24"/>
-          <w:szCs w:val="24"/>
-          <w:shd w:val="clear" w:color="auto" w:fill="FFFFFF"/>
-        </w:rPr>
-        <w:t xml:space="preserve"> el cual recorre el array “</w:t>
-      </w:r>
-      <w:proofErr w:type="spellStart"/>
-      <w:r>
-        <w:rPr>
-          <w:rFonts w:ascii="Arial" w:hAnsi="Arial" w:cs="Arial"/>
-          <w:color w:val="24292E"/>
-          <w:sz w:val="24"/>
-          <w:szCs w:val="24"/>
-          <w:shd w:val="clear" w:color="auto" w:fill="FFFFFF"/>
-        </w:rPr>
-        <w:t>argc</w:t>
-      </w:r>
-      <w:proofErr w:type="spellEnd"/>
-      <w:r>
-        <w:rPr>
-          <w:rFonts w:ascii="Arial" w:hAnsi="Arial" w:cs="Arial"/>
-          <w:color w:val="24292E"/>
-          <w:sz w:val="24"/>
-          <w:szCs w:val="24"/>
-          <w:shd w:val="clear" w:color="auto" w:fill="FFFFFF"/>
-        </w:rPr>
-        <w:t xml:space="preserve">” el cual contiene el programa a ser ejecutado y los posibles argumentos, este ciclo va uniendo el programa a ser ejecutado y sus argumentos en una sola variable tipo </w:t>
-      </w:r>
-      <w:proofErr w:type="spellStart"/>
-      <w:r>
-        <w:rPr>
-          <w:rFonts w:ascii="Arial" w:hAnsi="Arial" w:cs="Arial"/>
-          <w:color w:val="24292E"/>
-          <w:sz w:val="24"/>
-          <w:szCs w:val="24"/>
-          <w:shd w:val="clear" w:color="auto" w:fill="FFFFFF"/>
-        </w:rPr>
-        <w:t>string</w:t>
-      </w:r>
-      <w:proofErr w:type="spellEnd"/>
-      <w:r>
-        <w:rPr>
-          <w:rFonts w:ascii="Arial" w:hAnsi="Arial" w:cs="Arial"/>
-          <w:color w:val="24292E"/>
-          <w:sz w:val="24"/>
-          <w:szCs w:val="24"/>
-          <w:shd w:val="clear" w:color="auto" w:fill="FFFFFF"/>
-        </w:rPr>
-        <w:t>, y va agregando espacios cuando es necesario. Luego se</w:t>
-      </w:r>
-      <w:r>
-        <w:rPr>
-          <w:rFonts w:ascii="Arial" w:hAnsi="Arial" w:cs="Arial"/>
-          <w:color w:val="24292E"/>
-          <w:sz w:val="24"/>
-          <w:szCs w:val="24"/>
-          <w:shd w:val="clear" w:color="auto" w:fill="FFFFFF"/>
-        </w:rPr>
-        <w:t xml:space="preserve"> capturó</w:t>
-      </w:r>
-      <w:r>
-        <w:rPr>
-          <w:rFonts w:ascii="Arial" w:hAnsi="Arial" w:cs="Arial"/>
-          <w:color w:val="24292E"/>
-          <w:sz w:val="24"/>
-          <w:szCs w:val="24"/>
-          <w:shd w:val="clear" w:color="auto" w:fill="FFFFFF"/>
-        </w:rPr>
-        <w:t xml:space="preserve"> el tiempo inicial</w:t>
-      </w:r>
-      <w:r>
-        <w:rPr>
-          <w:rFonts w:ascii="Arial" w:hAnsi="Arial" w:cs="Arial"/>
-          <w:color w:val="24292E"/>
-          <w:sz w:val="24"/>
-          <w:szCs w:val="24"/>
-          <w:shd w:val="clear" w:color="auto" w:fill="FFFFFF"/>
-        </w:rPr>
-        <w:t xml:space="preserve"> utilizando la función “</w:t>
-      </w:r>
-      <w:proofErr w:type="spellStart"/>
-      <w:r>
-        <w:rPr>
-          <w:rFonts w:ascii="Arial" w:hAnsi="Arial" w:cs="Arial"/>
-          <w:color w:val="24292E"/>
-          <w:sz w:val="24"/>
-          <w:szCs w:val="24"/>
-          <w:shd w:val="clear" w:color="auto" w:fill="FFFFFF"/>
-        </w:rPr>
-        <w:t>gettimeofday</w:t>
-      </w:r>
-      <w:proofErr w:type="spellEnd"/>
-      <w:r>
-        <w:rPr>
-          <w:rFonts w:ascii="Arial" w:hAnsi="Arial" w:cs="Arial"/>
-          <w:color w:val="24292E"/>
-          <w:sz w:val="24"/>
-          <w:szCs w:val="24"/>
-          <w:shd w:val="clear" w:color="auto" w:fill="FFFFFF"/>
-        </w:rPr>
-        <w:t xml:space="preserve"> y se inicia el programa, seguidamen</w:t>
-      </w:r>
-      <w:r>
-        <w:rPr>
-          <w:rFonts w:ascii="Arial" w:hAnsi="Arial" w:cs="Arial"/>
-          <w:color w:val="24292E"/>
-          <w:sz w:val="24"/>
-          <w:szCs w:val="24"/>
-          <w:shd w:val="clear" w:color="auto" w:fill="FFFFFF"/>
-        </w:rPr>
-        <w:t>te se captura el tiempo de finalización del programa utilizando la función “</w:t>
-      </w:r>
-      <w:proofErr w:type="spellStart"/>
-      <w:r>
-        <w:rPr>
-          <w:rFonts w:ascii="Arial" w:hAnsi="Arial" w:cs="Arial"/>
-          <w:color w:val="24292E"/>
-          <w:sz w:val="24"/>
-          <w:szCs w:val="24"/>
-          <w:shd w:val="clear" w:color="auto" w:fill="FFFFFF"/>
-        </w:rPr>
-        <w:t>gettimeofday</w:t>
-      </w:r>
-      <w:proofErr w:type="spellEnd"/>
-      <w:r>
-        <w:rPr>
-          <w:rFonts w:ascii="Arial" w:hAnsi="Arial" w:cs="Arial"/>
-          <w:color w:val="24292E"/>
-          <w:sz w:val="24"/>
-          <w:szCs w:val="24"/>
-          <w:shd w:val="clear" w:color="auto" w:fill="FFFFFF"/>
-        </w:rPr>
-        <w:t>”</w:t>
-      </w:r>
-      <w:r>
-        <w:rPr>
-          <w:rFonts w:ascii="Arial" w:hAnsi="Arial" w:cs="Arial"/>
-          <w:color w:val="24292E"/>
-          <w:sz w:val="24"/>
-          <w:szCs w:val="24"/>
-          <w:shd w:val="clear" w:color="auto" w:fill="FFFFFF"/>
-        </w:rPr>
-        <w:t xml:space="preserve">, en una variable llamada </w:t>
-      </w:r>
-      <w:proofErr w:type="spellStart"/>
-      <w:r>
-        <w:rPr>
-          <w:rFonts w:ascii="Arial" w:hAnsi="Arial" w:cs="Arial"/>
-          <w:color w:val="24292E"/>
-          <w:sz w:val="24"/>
-          <w:szCs w:val="24"/>
-          <w:shd w:val="clear" w:color="auto" w:fill="FFFFFF"/>
-        </w:rPr>
-        <w:t>tiempoTotal</w:t>
-      </w:r>
-      <w:proofErr w:type="spellEnd"/>
-      <w:r>
-        <w:rPr>
-          <w:rFonts w:ascii="Arial" w:hAnsi="Arial" w:cs="Arial"/>
-          <w:color w:val="24292E"/>
-          <w:sz w:val="24"/>
-          <w:szCs w:val="24"/>
-          <w:shd w:val="clear" w:color="auto" w:fill="FFFFFF"/>
-        </w:rPr>
-        <w:t xml:space="preserve"> se guarda el tiempo que tardó el programa en ser ejecutado y luego se imprime dicho tiempo. </w:t>
-      </w:r>
-    </w:p>
-    <w:p>
-      <w:pPr>
-        <w:ind w:firstLine="708"/>
-        <w:jc w:val="both"/>
-        <w:rPr>
-          <w:rFonts w:ascii="Arial" w:hAnsi="Arial" w:cs="Arial"/>
-          <w:color w:val="24292E"/>
-          <w:sz w:val="24"/>
-          <w:szCs w:val="24"/>
-          <w:shd w:val="clear" w:color="auto" w:fill="FFFFFF"/>
-        </w:rPr>
-      </w:pPr>
-    </w:p>
-    <w:p>
-      <w:pPr>
-        <w:ind w:firstLine="708"/>
-        <w:jc w:val="both"/>
-        <w:rPr>
-          <w:rFonts w:ascii="Arial" w:hAnsi="Arial" w:cs="Arial"/>
-          <w:sz w:val="24"/>
-          <w:szCs w:val="24"/>
-        </w:rPr>
-      </w:pPr>
-    </w:p>
-    <w:p>
-      <w:pPr>
-        <w:rPr>
-          <w:rFonts w:ascii="Arial" w:hAnsi="Arial" w:cs="Arial"/>
-          <w:b/>
-          <w:sz w:val="24"/>
-          <w:szCs w:val="24"/>
-        </w:rPr>
-      </w:pPr>
-      <w:r>
-        <w:rPr>
-          <w:rFonts w:ascii="Arial" w:hAnsi="Arial" w:cs="Arial"/>
-          <w:b/>
-          <w:sz w:val="24"/>
-          <w:szCs w:val="24"/>
-        </w:rPr>
-        <w:t>UCP:</w:t>
-      </w:r>
-    </w:p>
-    <w:p>
-      <w:pPr>
-        <w:ind w:firstLine="708"/>
-        <w:jc w:val="both"/>
-        <w:rPr>
-          <w:rFonts w:ascii="Arial" w:hAnsi="Arial" w:cs="Arial"/>
-          <w:color w:val="24292E"/>
-          <w:sz w:val="24"/>
-          <w:szCs w:val="24"/>
-          <w:shd w:val="clear" w:color="auto" w:fill="FFFFFF"/>
-        </w:rPr>
-      </w:pPr>
-      <w:r>
-        <w:rPr>
-          <w:rFonts w:ascii="Arial" w:hAnsi="Arial" w:cs="Arial"/>
-          <w:sz w:val="24"/>
-          <w:szCs w:val="24"/>
-        </w:rPr>
-        <w:t>Consiste en e</w:t>
-      </w:r>
-      <w:r>
-        <w:rPr>
-          <w:rFonts w:ascii="Arial" w:hAnsi="Arial" w:cs="Arial"/>
-          <w:color w:val="24292E"/>
-          <w:sz w:val="24"/>
-          <w:szCs w:val="24"/>
-          <w:shd w:val="clear" w:color="auto" w:fill="FFFFFF"/>
-        </w:rPr>
-        <w:t>scribir una versión propia del programa para copiar archivos de Unix, cp.</w:t>
-      </w:r>
-    </w:p>
-    <w:p>
-      <w:pPr>
-        <w:jc w:val="both"/>
-        <w:rPr>
-          <w:rStyle w:val="Strong"/>
-          <w:rFonts w:ascii="Arial" w:hAnsi="Arial" w:cs="Arial"/>
-          <w:color w:val="24292E"/>
-          <w:sz w:val="24"/>
-          <w:szCs w:val="24"/>
-          <w:shd w:val="clear" w:color="auto" w:fill="FFFFFF"/>
-        </w:rPr>
-      </w:pPr>
-      <w:r>
-        <w:rPr>
-          <w:rFonts w:ascii="Arial" w:hAnsi="Arial" w:cs="Arial"/>
-          <w:color w:val="24292E"/>
-          <w:sz w:val="24"/>
-          <w:szCs w:val="24"/>
-          <w:shd w:val="clear" w:color="auto" w:fill="FFFFFF"/>
-        </w:rPr>
-        <w:t xml:space="preserve">La sintaxis para UCP es la siguiente: </w:t>
-      </w:r>
-      <w:r>
-        <w:rPr>
-          <w:rStyle w:val="Strong"/>
-          <w:rFonts w:ascii="Arial" w:hAnsi="Arial" w:cs="Arial"/>
-          <w:color w:val="24292E"/>
-          <w:sz w:val="24"/>
-          <w:szCs w:val="24"/>
-          <w:shd w:val="clear" w:color="auto" w:fill="FFFFFF"/>
-        </w:rPr>
-        <w:t>ucp bufsize file1 file2</w:t>
-      </w:r>
-    </w:p>
-    <w:p>
-      <w:pPr>
-        <w:ind w:firstLine="708"/>
-        <w:jc w:val="both"/>
-        <w:rPr>
-          <w:rStyle w:val="Strong"/>
-          <w:rFonts w:ascii="Arial" w:hAnsi="Arial" w:cs="Arial"/>
-          <w:b w:val="0"/>
-          <w:color w:val="24292E"/>
-          <w:sz w:val="24"/>
-          <w:szCs w:val="24"/>
-          <w:shd w:val="clear" w:color="auto" w:fill="FFFFFF"/>
-        </w:rPr>
-      </w:pPr>
-      <w:r>
-        <w:rPr>
-          <w:rStyle w:val="Strong"/>
-          <w:rFonts w:ascii="Arial" w:hAnsi="Arial" w:cs="Arial"/>
-          <w:b w:val="0"/>
-          <w:color w:val="24292E"/>
-          <w:sz w:val="24"/>
-          <w:szCs w:val="24"/>
-          <w:shd w:val="clear" w:color="auto" w:fill="FFFFFF"/>
-        </w:rPr>
-        <w:t>Para realizar este programa en principio se crearon dos funciones, una llamada “error” para capturar los errores generados en el programa y otra llamada “copyFiles”</w:t>
-      </w:r>
-      <w:r>
-        <w:rPr>
-          <w:rStyle w:val="Strong"/>
-          <w:rFonts w:ascii="Arial" w:hAnsi="Arial" w:cs="Arial"/>
-          <w:b w:val="0"/>
-          <w:color w:val="24292E"/>
-          <w:sz w:val="24"/>
-          <w:szCs w:val="24"/>
-          <w:shd w:val="clear" w:color="auto" w:fill="FFFFFF"/>
-        </w:rPr>
-        <w:t xml:space="preserve"> que es la encargada de copiar los archivos a la ruta destino, también se utilizaron el número de argumentos que se pasan en consola y los argumentos, todo esto fue almacenado en sus variables respectivas. Si no hay ningún error en los argumentos suministrados el programa procede a copiar, pero si hay problemas en los argumentos suministrados el programa informa del error y termina su ejecución.</w:t>
-      </w:r>
-    </w:p>
-    <w:p>
-      <w:pPr>
-        <w:jc w:val="both"/>
-        <w:rPr>
-          <w:rStyle w:val="Strong"/>
-          <w:rFonts w:ascii="Arial" w:hAnsi="Arial" w:cs="Arial"/>
-          <w:b w:val="0"/>
-          <w:color w:val="24292E"/>
-          <w:sz w:val="24"/>
-          <w:szCs w:val="24"/>
-          <w:shd w:val="clear" w:color="auto" w:fill="FFFFFF"/>
-        </w:rPr>
-      </w:pPr>
-    </w:p>
-    <w:p>
-      <w:pPr>
-        <w:ind w:firstLine="708"/>
-        <w:jc w:val="both"/>
-        <w:rPr>
-          <w:rFonts w:ascii="Arial" w:hAnsi="Arial" w:cs="Arial"/>
-          <w:color w:val="24292E"/>
-          <w:sz w:val="24"/>
-          <w:szCs w:val="24"/>
-          <w:shd w:val="clear" w:color="auto" w:fill="FFFFFF"/>
-        </w:rPr>
-      </w:pPr>
-      <w:r>
-        <w:rPr>
-          <w:rFonts w:ascii="Arial" w:hAnsi="Arial" w:cs="Arial"/>
-          <w:color w:val="24292E"/>
-          <w:sz w:val="24"/>
-          <w:szCs w:val="24"/>
-          <w:shd w:val="clear" w:color="auto" w:fill="FFFFFF"/>
-        </w:rPr>
-        <w:t>Utilizar timeprog para probar ucp copiando un archivo grande (640K o mayor). Los valores de prueba para bufsize deberán ser: 1, 32, 8192 y 16384. ¿Cuáles son los resultados?</w:t>
-      </w:r>
-    </w:p>
-    <w:p>
-      <w:pPr>
-        <w:rPr>
-          <w:rFonts w:ascii="Arial" w:hAnsi="Arial" w:cs="Arial"/>
-          <w:color w:val="24292E"/>
-          <w:sz w:val="24"/>
-          <w:szCs w:val="24"/>
-          <w:shd w:val="clear" w:color="auto" w:fill="FFFFFF"/>
-        </w:rPr>
-      </w:pPr>
-      <w:r>
-        <w:rPr>
-          <w:rFonts w:ascii="Arial" w:hAnsi="Arial" w:cs="Arial"/>
-          <w:color w:val="24292E"/>
-          <w:sz w:val="24"/>
-          <w:szCs w:val="24"/>
-          <w:shd w:val="clear" w:color="auto" w:fill="FFFFFF"/>
-        </w:rPr>
-        <w:t>Resultados:</w:t>
-      </w:r>
-      <w:r>
-        <w:rPr>
-          <w:rFonts w:ascii="Arial" w:hAnsi="Arial" w:cs="Arial"/>
-          <w:color w:val="24292E"/>
-          <w:sz w:val="24"/>
-          <w:szCs w:val="24"/>
-          <w:shd w:val="clear" w:color="auto" w:fill="FFFFFF"/>
-        </w:rPr>
-        <w:t xml:space="preserve"> Para un archivo .txt de tamaño 1.4 megabytes.</w:t>
-      </w:r>
-    </w:p>
-    <w:p>
-      <w:pPr>
-        <w:rPr>
-          <w:rFonts w:ascii="Arial" w:hAnsi="Arial" w:cs="Arial"/>
-          <w:color w:val="24292E"/>
-          <w:sz w:val="24"/>
-          <w:szCs w:val="24"/>
-          <w:shd w:val="clear" w:color="auto" w:fill="FFFFFF"/>
-          <w:lang w:val="en-US"/>
-        </w:rPr>
-      </w:pPr>
-      <w:r>
-        <w:rPr>
-          <w:rFonts w:ascii="Arial" w:hAnsi="Arial" w:cs="Arial"/>
-          <w:color w:val="24292E"/>
-          <w:sz w:val="24"/>
-          <w:szCs w:val="24"/>
-          <w:shd w:val="clear" w:color="auto" w:fill="FFFFFF"/>
-          <w:lang w:val="en-US"/>
-        </w:rPr>
-        <w:t>Bufsize =1</w:t>
-      </w:r>
-      <w:r>
-        <w:rPr>
-          <w:rFonts w:ascii="Arial" w:hAnsi="Arial" w:cs="Arial"/>
-          <w:color w:val="24292E"/>
-          <w:sz w:val="24"/>
-          <w:szCs w:val="24"/>
-          <w:shd w:val="clear" w:color="auto" w:fill="FFFFFF"/>
-          <w:lang w:val="en-US"/>
-        </w:rPr>
-        <w:t xml:space="preserve">  </w:t>
-      </w:r>
-      <w:r>
-        <w:rPr>
-          <w:rFonts w:ascii="Arial" w:hAnsi="Arial" w:cs="Arial"/>
-          <w:color w:val="24292E"/>
-          <w:sz w:val="24"/>
-          <w:szCs w:val="24"/>
-          <w:shd w:val="clear" w:color="auto" w:fill="FFFFFF"/>
-        </w:rPr>
-        <w:sym w:font="Wingdings" w:char="F0E0"/>
-      </w:r>
-      <w:r>
-        <w:rPr>
-          <w:rFonts w:ascii="Arial" w:hAnsi="Arial" w:cs="Arial"/>
-          <w:color w:val="24292E"/>
-          <w:sz w:val="24"/>
-          <w:szCs w:val="24"/>
-          <w:shd w:val="clear" w:color="auto" w:fill="FFFFFF"/>
-          <w:lang w:val="en-US"/>
-        </w:rPr>
-        <w:t xml:space="preserve"> 4.1s</w:t>
-      </w:r>
-    </w:p>
-    <w:p>
-      <w:pPr>
-        <w:rPr>
-          <w:rFonts w:ascii="Arial" w:hAnsi="Arial" w:cs="Arial"/>
-          <w:color w:val="24292E"/>
-          <w:sz w:val="24"/>
-          <w:szCs w:val="24"/>
-          <w:shd w:val="clear" w:color="auto" w:fill="FFFFFF"/>
-          <w:lang w:val="en-US"/>
-        </w:rPr>
-      </w:pPr>
-      <w:r>
-        <w:rPr>
-          <w:rFonts w:ascii="Arial" w:hAnsi="Arial" w:cs="Arial"/>
-          <w:color w:val="24292E"/>
-          <w:sz w:val="24"/>
-          <w:szCs w:val="24"/>
-          <w:shd w:val="clear" w:color="auto" w:fill="FFFFFF"/>
-          <w:lang w:val="en-US"/>
-        </w:rPr>
-        <w:t>Bufsize=32</w:t>
-      </w:r>
-      <w:r>
-        <w:rPr>
-          <w:rFonts w:ascii="Arial" w:hAnsi="Arial" w:cs="Arial"/>
-          <w:color w:val="24292E"/>
-          <w:sz w:val="24"/>
-          <w:szCs w:val="24"/>
-          <w:shd w:val="clear" w:color="auto" w:fill="FFFFFF"/>
-          <w:lang w:val="en-US"/>
-        </w:rPr>
-        <w:t xml:space="preserve">  </w:t>
-      </w:r>
-      <w:r>
-        <w:rPr>
-          <w:rFonts w:ascii="Arial" w:hAnsi="Arial" w:cs="Arial"/>
-          <w:color w:val="24292E"/>
-          <w:sz w:val="24"/>
-          <w:szCs w:val="24"/>
-          <w:shd w:val="clear" w:color="auto" w:fill="FFFFFF"/>
-        </w:rPr>
-        <w:sym w:font="Wingdings" w:char="F0E0"/>
-      </w:r>
-      <w:r>
-        <w:rPr>
-          <w:rFonts w:ascii="Arial" w:hAnsi="Arial" w:cs="Arial"/>
-          <w:color w:val="24292E"/>
-          <w:sz w:val="24"/>
-          <w:szCs w:val="24"/>
-          <w:shd w:val="clear" w:color="auto" w:fill="FFFFFF"/>
-          <w:lang w:val="en-US"/>
-        </w:rPr>
-        <w:t xml:space="preserve"> 0.35s</w:t>
-      </w:r>
-    </w:p>
-    <w:p>
-      <w:pPr>
-        <w:rPr>
-          <w:rFonts w:ascii="Arial" w:hAnsi="Arial" w:cs="Arial"/>
-          <w:color w:val="24292E"/>
-          <w:sz w:val="24"/>
-          <w:szCs w:val="24"/>
-          <w:shd w:val="clear" w:color="auto" w:fill="FFFFFF"/>
-          <w:lang w:val="en-US"/>
-        </w:rPr>
-      </w:pPr>
-      <w:r>
-        <w:rPr>
-          <w:rFonts w:ascii="Arial" w:hAnsi="Arial" w:cs="Arial"/>
-          <w:color w:val="24292E"/>
-          <w:sz w:val="24"/>
-          <w:szCs w:val="24"/>
-          <w:shd w:val="clear" w:color="auto" w:fill="FFFFFF"/>
-          <w:lang w:val="en-US"/>
-        </w:rPr>
-        <w:t>Bufsize=8192</w:t>
-      </w:r>
-      <w:r>
-        <w:rPr>
-          <w:rFonts w:ascii="Arial" w:hAnsi="Arial" w:cs="Arial"/>
-          <w:color w:val="24292E"/>
-          <w:sz w:val="24"/>
-          <w:szCs w:val="24"/>
-          <w:shd w:val="clear" w:color="auto" w:fill="FFFFFF"/>
-          <w:lang w:val="en-US"/>
-        </w:rPr>
-        <w:t xml:space="preserve">  </w:t>
-      </w:r>
-      <w:r>
-        <w:rPr>
-          <w:rFonts w:ascii="Arial" w:hAnsi="Arial" w:cs="Arial"/>
-          <w:color w:val="24292E"/>
-          <w:sz w:val="24"/>
-          <w:szCs w:val="24"/>
-          <w:shd w:val="clear" w:color="auto" w:fill="FFFFFF"/>
-          <w:lang w:val="en-US"/>
-        </w:rPr>
-        <w:sym w:font="Wingdings" w:char="F0E0"/>
-      </w:r>
-      <w:r>
-        <w:rPr>
-          <w:rFonts w:ascii="Arial" w:hAnsi="Arial" w:cs="Arial"/>
-          <w:color w:val="24292E"/>
-          <w:sz w:val="24"/>
-          <w:szCs w:val="24"/>
-          <w:shd w:val="clear" w:color="auto" w:fill="FFFFFF"/>
-          <w:lang w:val="en-US"/>
-        </w:rPr>
-        <w:t xml:space="preserve"> 0.17s</w:t>
-      </w:r>
-    </w:p>
-    <w:p>
-      <w:pPr>
-        <w:rPr>
-          <w:rFonts w:ascii="Arial" w:hAnsi="Arial" w:cs="Arial"/>
-          <w:color w:val="24292E"/>
-          <w:sz w:val="24"/>
-          <w:szCs w:val="24"/>
-          <w:shd w:val="clear" w:color="auto" w:fill="FFFFFF"/>
-        </w:rPr>
-      </w:pPr>
-      <w:r>
-        <w:rPr>
-          <w:rFonts w:ascii="Arial" w:hAnsi="Arial" w:cs="Arial"/>
-          <w:color w:val="24292E"/>
-          <w:sz w:val="24"/>
-          <w:szCs w:val="24"/>
-          <w:shd w:val="clear" w:color="auto" w:fill="FFFFFF"/>
-        </w:rPr>
-        <w:t>Bufsize=16384</w:t>
-      </w:r>
-      <w:r>
-        <w:rPr>
-          <w:rFonts w:ascii="Arial" w:hAnsi="Arial" w:cs="Arial"/>
-          <w:color w:val="24292E"/>
-          <w:sz w:val="24"/>
-          <w:szCs w:val="24"/>
-          <w:shd w:val="clear" w:color="auto" w:fill="FFFFFF"/>
-        </w:rPr>
-        <w:t xml:space="preserve">  </w:t>
-      </w:r>
-      <w:r>
-        <w:rPr>
-          <w:rFonts w:ascii="Arial" w:hAnsi="Arial" w:cs="Arial"/>
-          <w:color w:val="24292E"/>
-          <w:sz w:val="24"/>
-          <w:szCs w:val="24"/>
-          <w:shd w:val="clear" w:color="auto" w:fill="FFFFFF"/>
-        </w:rPr>
-        <w:sym w:font="Wingdings" w:char="F0E0"/>
-      </w:r>
-      <w:r>
-        <w:rPr>
-          <w:rFonts w:ascii="Arial" w:hAnsi="Arial" w:cs="Arial"/>
-          <w:color w:val="24292E"/>
-          <w:sz w:val="24"/>
-          <w:szCs w:val="24"/>
-          <w:shd w:val="clear" w:color="auto" w:fill="FFFFFF"/>
-        </w:rPr>
-        <w:t xml:space="preserve"> 0.08s</w:t>
-      </w:r>
-    </w:p>
-    <w:p>
-      <w:pPr>
-        <w:rPr>
-          <w:rFonts w:ascii="Arial" w:hAnsi="Arial" w:cs="Arial"/>
-          <w:b/>
-          <w:color w:val="24292E"/>
-          <w:sz w:val="24"/>
-          <w:szCs w:val="24"/>
-          <w:shd w:val="clear" w:color="auto" w:fill="FFFFFF"/>
-        </w:rPr>
-      </w:pPr>
-    </w:p>
-    <w:p>
-      <w:pPr>
-        <w:rPr>
-          <w:rFonts w:ascii="Arial" w:hAnsi="Arial" w:cs="Arial"/>
-          <w:b/>
-          <w:color w:val="24292E"/>
-          <w:sz w:val="24"/>
-          <w:szCs w:val="24"/>
-          <w:shd w:val="clear" w:color="auto" w:fill="FFFFFF"/>
-        </w:rPr>
-      </w:pPr>
-      <w:r>
-        <w:rPr>
-          <w:rFonts w:ascii="Arial" w:hAnsi="Arial" w:cs="Arial"/>
-          <w:b/>
-          <w:color w:val="24292E"/>
-          <w:sz w:val="24"/>
-          <w:szCs w:val="24"/>
-          <w:shd w:val="clear" w:color="auto" w:fill="FFFFFF"/>
-        </w:rPr>
-        <w:t>FIBONACCI SECUENCIAL:</w:t>
-      </w:r>
-    </w:p>
-    <w:p>
-      <w:pPr>
-        <w:ind w:firstLine="708"/>
-        <w:jc w:val="both"/>
-        <w:rPr>
-          <w:rFonts w:ascii="Arial" w:hAnsi="Arial" w:cs="Arial"/>
-          <w:color w:val="24292E"/>
-          <w:sz w:val="24"/>
-          <w:szCs w:val="24"/>
-          <w:shd w:val="clear" w:color="auto" w:fill="FFFFFF"/>
-        </w:rPr>
-      </w:pPr>
-      <w:r>
-        <w:rPr>
-          <w:rFonts w:ascii="Arial" w:hAnsi="Arial" w:cs="Arial"/>
-          <w:color w:val="24292E"/>
-          <w:sz w:val="24"/>
-          <w:szCs w:val="24"/>
-          <w:shd w:val="clear" w:color="auto" w:fill="FFFFFF"/>
-        </w:rPr>
-        <w:t xml:space="preserve">Consiste en deberá sumar un millón de números de FIBONACCI y generar de forma aleatoria entre 0 y 19 y a ese número le calculamos su FIBONACCI, </w:t>
-      </w:r>
-      <w:r>
-        <w:rPr>
-          <w:rFonts w:ascii="Arial" w:hAnsi="Arial" w:cs="Arial"/>
-          <w:color w:val="24292E"/>
-          <w:sz w:val="24"/>
-          <w:szCs w:val="24"/>
-          <w:shd w:val="clear" w:color="auto" w:fill="FFFFFF"/>
-        </w:rPr>
-        <w:lastRenderedPageBreak/>
-        <w:t xml:space="preserve">generar ese millón de números hacer la suma e imprimirlo por pantalla (usar las siguientes librerías: </w:t>
-      </w:r>
-      <w:proofErr w:type="spellStart"/>
-      <w:r>
-        <w:rPr>
-          <w:rFonts w:ascii="Arial" w:hAnsi="Arial" w:cs="Arial"/>
-          <w:color w:val="24292E"/>
-          <w:sz w:val="24"/>
-          <w:szCs w:val="24"/>
-          <w:shd w:val="clear" w:color="auto" w:fill="FFFFFF"/>
-        </w:rPr>
-        <w:t>stdio.h</w:t>
-      </w:r>
-      <w:proofErr w:type="spellEnd"/>
-      <w:r>
-        <w:rPr>
-          <w:rFonts w:ascii="Arial" w:hAnsi="Arial" w:cs="Arial"/>
-          <w:color w:val="24292E"/>
-          <w:sz w:val="24"/>
-          <w:szCs w:val="24"/>
-          <w:shd w:val="clear" w:color="auto" w:fill="FFFFFF"/>
-        </w:rPr>
-        <w:t xml:space="preserve">, </w:t>
-      </w:r>
-      <w:proofErr w:type="spellStart"/>
-      <w:r>
-        <w:rPr>
-          <w:rFonts w:ascii="Arial" w:hAnsi="Arial" w:cs="Arial"/>
-          <w:color w:val="24292E"/>
-          <w:sz w:val="24"/>
-          <w:szCs w:val="24"/>
-          <w:shd w:val="clear" w:color="auto" w:fill="FFFFFF"/>
-        </w:rPr>
-        <w:t>math.h</w:t>
-      </w:r>
-      <w:proofErr w:type="spellEnd"/>
-      <w:r>
-        <w:rPr>
-          <w:rFonts w:ascii="Arial" w:hAnsi="Arial" w:cs="Arial"/>
-          <w:color w:val="24292E"/>
-          <w:sz w:val="24"/>
-          <w:szCs w:val="24"/>
-          <w:shd w:val="clear" w:color="auto" w:fill="FFFFFF"/>
-        </w:rPr>
-        <w:t xml:space="preserve">, </w:t>
-      </w:r>
-      <w:proofErr w:type="spellStart"/>
-      <w:r>
-        <w:rPr>
-          <w:rFonts w:ascii="Arial" w:hAnsi="Arial" w:cs="Arial"/>
-          <w:color w:val="24292E"/>
-          <w:sz w:val="24"/>
-          <w:szCs w:val="24"/>
-          <w:shd w:val="clear" w:color="auto" w:fill="FFFFFF"/>
-        </w:rPr>
-        <w:t>stdlib.h</w:t>
-      </w:r>
-      <w:proofErr w:type="spellEnd"/>
-      <w:r>
-        <w:rPr>
-          <w:rFonts w:ascii="Arial" w:hAnsi="Arial" w:cs="Arial"/>
-          <w:color w:val="24292E"/>
-          <w:sz w:val="24"/>
-          <w:szCs w:val="24"/>
-          <w:shd w:val="clear" w:color="auto" w:fill="FFFFFF"/>
-        </w:rPr>
-        <w:t xml:space="preserve"> y </w:t>
-      </w:r>
-      <w:proofErr w:type="spellStart"/>
-      <w:r>
-        <w:rPr>
-          <w:rFonts w:ascii="Arial" w:hAnsi="Arial" w:cs="Arial"/>
-          <w:color w:val="24292E"/>
-          <w:sz w:val="24"/>
-          <w:szCs w:val="24"/>
-          <w:shd w:val="clear" w:color="auto" w:fill="FFFFFF"/>
-        </w:rPr>
-        <w:t>time.h</w:t>
-      </w:r>
-      <w:proofErr w:type="spellEnd"/>
-      <w:r>
-        <w:rPr>
-          <w:rFonts w:ascii="Arial" w:hAnsi="Arial" w:cs="Arial"/>
-          <w:color w:val="24292E"/>
-          <w:sz w:val="24"/>
-          <w:szCs w:val="24"/>
-          <w:shd w:val="clear" w:color="auto" w:fill="FFFFFF"/>
-        </w:rPr>
-        <w:t>).</w:t>
-      </w:r>
-    </w:p>
-    <w:p>
-      <w:pPr>
-        <w:ind w:firstLine="708"/>
-        <w:jc w:val="both"/>
-        <w:rPr>
-          <w:rFonts w:ascii="Arial" w:hAnsi="Arial" w:cs="Arial"/>
-          <w:color w:val="24292E"/>
-          <w:sz w:val="24"/>
-          <w:szCs w:val="24"/>
-          <w:shd w:val="clear" w:color="auto" w:fill="FFFFFF"/>
-        </w:rPr>
-      </w:pPr>
-      <w:r>
-        <w:rPr>
-          <w:rFonts w:ascii="Arial" w:hAnsi="Arial" w:cs="Arial"/>
-          <w:color w:val="24292E"/>
-          <w:sz w:val="24"/>
-          <w:szCs w:val="24"/>
-          <w:shd w:val="clear" w:color="auto" w:fill="FFFFFF"/>
-        </w:rPr>
-        <w:t xml:space="preserve">Se define </w:t>
-      </w:r>
-      <w:proofErr w:type="spellStart"/>
-      <w:r>
-        <w:rPr>
-          <w:rFonts w:ascii="Arial" w:hAnsi="Arial" w:cs="Arial"/>
-          <w:color w:val="24292E"/>
-          <w:sz w:val="24"/>
-          <w:szCs w:val="24"/>
-          <w:shd w:val="clear" w:color="auto" w:fill="FFFFFF"/>
-        </w:rPr>
-        <w:t>randnum</w:t>
-      </w:r>
-      <w:proofErr w:type="spellEnd"/>
-      <w:r>
-        <w:rPr>
-          <w:rFonts w:ascii="Arial" w:hAnsi="Arial" w:cs="Arial"/>
-          <w:color w:val="24292E"/>
-          <w:sz w:val="24"/>
-          <w:szCs w:val="24"/>
-          <w:shd w:val="clear" w:color="auto" w:fill="FFFFFF"/>
-        </w:rPr>
-        <w:t xml:space="preserve">(), la cual generara un numero aleatorio en el rango establecido por los </w:t>
-      </w:r>
-      <w:r>
-        <w:rPr>
-          <w:rFonts w:ascii="Arial" w:hAnsi="Arial" w:cs="Arial"/>
-          <w:color w:val="24292E"/>
-          <w:sz w:val="24"/>
-          <w:szCs w:val="24"/>
-          <w:shd w:val="clear" w:color="auto" w:fill="FFFFFF"/>
-        </w:rPr>
-        <w:t>parámetros</w:t>
-      </w:r>
-      <w:r>
-        <w:rPr>
-          <w:rFonts w:ascii="Arial" w:hAnsi="Arial" w:cs="Arial"/>
-          <w:color w:val="24292E"/>
-          <w:sz w:val="24"/>
-          <w:szCs w:val="24"/>
-          <w:shd w:val="clear" w:color="auto" w:fill="FFFFFF"/>
-        </w:rPr>
-        <w:t xml:space="preserve"> min </w:t>
-      </w:r>
-      <w:r>
-        <w:rPr>
-          <w:rFonts w:ascii="Arial" w:hAnsi="Arial" w:cs="Arial"/>
-          <w:color w:val="24292E"/>
-          <w:sz w:val="24"/>
-          <w:szCs w:val="24"/>
-          <w:shd w:val="clear" w:color="auto" w:fill="FFFFFF"/>
-        </w:rPr>
-        <w:t>máx</w:t>
-      </w:r>
-      <w:r>
-        <w:rPr>
-          <w:rFonts w:ascii="Arial" w:hAnsi="Arial" w:cs="Arial"/>
-          <w:color w:val="24292E"/>
-          <w:sz w:val="24"/>
-          <w:szCs w:val="24"/>
-          <w:shd w:val="clear" w:color="auto" w:fill="FFFFFF"/>
-        </w:rPr>
-        <w:t>, se creó una función llamada “</w:t>
-      </w:r>
-      <w:proofErr w:type="spellStart"/>
-      <w:r>
-        <w:rPr>
-          <w:rFonts w:ascii="Arial" w:hAnsi="Arial" w:cs="Arial"/>
-          <w:color w:val="24292E"/>
-          <w:sz w:val="24"/>
-          <w:szCs w:val="24"/>
-          <w:shd w:val="clear" w:color="auto" w:fill="FFFFFF"/>
-        </w:rPr>
-        <w:t>serieSum</w:t>
-      </w:r>
-      <w:proofErr w:type="spellEnd"/>
-      <w:r>
-        <w:rPr>
-          <w:rFonts w:ascii="Arial" w:hAnsi="Arial" w:cs="Arial"/>
-          <w:color w:val="24292E"/>
-          <w:sz w:val="24"/>
-          <w:szCs w:val="24"/>
-          <w:shd w:val="clear" w:color="auto" w:fill="FFFFFF"/>
-        </w:rPr>
-        <w:t xml:space="preserve">” la cual es una función utilizada para calcular la secuencia de </w:t>
-      </w:r>
-      <w:r>
-        <w:rPr>
-          <w:rFonts w:ascii="Arial" w:hAnsi="Arial" w:cs="Arial"/>
-          <w:color w:val="24292E"/>
-          <w:sz w:val="24"/>
-          <w:szCs w:val="24"/>
-          <w:shd w:val="clear" w:color="auto" w:fill="FFFFFF"/>
-        </w:rPr>
-        <w:t>Fibonacci</w:t>
-      </w:r>
-      <w:r>
-        <w:rPr>
-          <w:rFonts w:ascii="Arial" w:hAnsi="Arial" w:cs="Arial"/>
-          <w:color w:val="24292E"/>
-          <w:sz w:val="24"/>
-          <w:szCs w:val="24"/>
-          <w:shd w:val="clear" w:color="auto" w:fill="FFFFFF"/>
-        </w:rPr>
-        <w:t xml:space="preserve">, en esta </w:t>
-      </w:r>
-      <w:r>
-        <w:rPr>
-          <w:rFonts w:ascii="Arial" w:hAnsi="Arial" w:cs="Arial"/>
-          <w:color w:val="24292E"/>
-          <w:sz w:val="24"/>
-          <w:szCs w:val="24"/>
-          <w:shd w:val="clear" w:color="auto" w:fill="FFFFFF"/>
-        </w:rPr>
-        <w:t>función</w:t>
-      </w:r>
-      <w:r>
-        <w:rPr>
-          <w:rFonts w:ascii="Arial" w:hAnsi="Arial" w:cs="Arial"/>
-          <w:color w:val="24292E"/>
-          <w:sz w:val="24"/>
-          <w:szCs w:val="24"/>
-          <w:shd w:val="clear" w:color="auto" w:fill="FFFFFF"/>
-        </w:rPr>
-        <w:t xml:space="preserve"> se generará un número aleatorio de 0 a 19 que se utilizará para calcular la sucesión de </w:t>
-      </w:r>
-      <w:r>
-        <w:rPr>
-          <w:rFonts w:ascii="Arial" w:hAnsi="Arial" w:cs="Arial"/>
-          <w:color w:val="24292E"/>
-          <w:sz w:val="24"/>
-          <w:szCs w:val="24"/>
-          <w:shd w:val="clear" w:color="auto" w:fill="FFFFFF"/>
-        </w:rPr>
-        <w:t>Fibonacci</w:t>
-      </w:r>
-      <w:r>
-        <w:rPr>
-          <w:rFonts w:ascii="Arial" w:hAnsi="Arial" w:cs="Arial"/>
-          <w:color w:val="24292E"/>
-          <w:sz w:val="24"/>
-          <w:szCs w:val="24"/>
-          <w:shd w:val="clear" w:color="auto" w:fill="FFFFFF"/>
-        </w:rPr>
-        <w:t xml:space="preserve"> utilizando el método del ciclo que irá sumando los números anteriores para calcular la sucesión, a continuación en el método main se crea una semilla para el randomizador utilizando el tiempo actual del reloj local , se inicia el contador del tiempo del procesamiento del programa, luego se ejecuta un millón de veces la sucesión de Fibonacci utilizando un ciclo y dentro de ese ciclo se llama a la función “</w:t>
-      </w:r>
-      <w:proofErr w:type="spellStart"/>
-      <w:r>
-        <w:rPr>
-          <w:rFonts w:ascii="Arial" w:hAnsi="Arial" w:cs="Arial"/>
-          <w:color w:val="24292E"/>
-          <w:sz w:val="24"/>
-          <w:szCs w:val="24"/>
-          <w:shd w:val="clear" w:color="auto" w:fill="FFFFFF"/>
-        </w:rPr>
-        <w:t>serieSum</w:t>
-      </w:r>
-      <w:proofErr w:type="spellEnd"/>
-      <w:r>
-        <w:rPr>
-          <w:rFonts w:ascii="Arial" w:hAnsi="Arial" w:cs="Arial"/>
-          <w:color w:val="24292E"/>
-          <w:sz w:val="24"/>
-          <w:szCs w:val="24"/>
-          <w:shd w:val="clear" w:color="auto" w:fill="FFFFFF"/>
-        </w:rPr>
-        <w:t>” después se finaliza el contador de tiempo de procesamiento del programa y se muestran por pantalla los datos finales del programa</w:t>
-      </w:r>
-      <w:r>
-        <w:rPr>
-          <w:rFonts w:ascii="Arial" w:hAnsi="Arial" w:cs="Arial"/>
-          <w:color w:val="24292E"/>
-          <w:sz w:val="24"/>
-          <w:szCs w:val="24"/>
-          <w:shd w:val="clear" w:color="auto" w:fill="FFFFFF"/>
-        </w:rPr>
-        <w:t>.</w:t>
-      </w:r>
-    </w:p>
-    <w:p>
-      <w:pPr>
-        <w:rPr>
-          <w:rFonts w:ascii="Arial" w:hAnsi="Arial" w:cs="Arial"/>
-          <w:b/>
-          <w:color w:val="24292E"/>
-          <w:sz w:val="24"/>
-          <w:szCs w:val="24"/>
-          <w:shd w:val="clear" w:color="auto" w:fill="FFFFFF"/>
-        </w:rPr>
-      </w:pPr>
-      <w:r>
-        <w:rPr>
-          <w:rFonts w:ascii="Arial" w:hAnsi="Arial" w:cs="Arial"/>
-          <w:b/>
-          <w:color w:val="24292E"/>
-          <w:sz w:val="24"/>
-          <w:szCs w:val="24"/>
-          <w:shd w:val="clear" w:color="auto" w:fill="FFFFFF"/>
-        </w:rPr>
         <w:t>FIBONACCI MULTIHILOS</w:t>
       </w:r>
       <w:r>

</xml_diff>